<commit_message>
Hamilton-Jacobi Equation Solution | (06:41 (W . I . B[Waktu Indonesia bagian Barat]), 05/02/2026), Batam, Kepulauan Riau, Indonesia | #SAVEPALESTINE2026 #1TESALONICENSES215 #LAWANPEMERINTAHINDOENSIAKORUPPENINDASRAKYATINDONESIADENGANPENGETAHUAN #HIDUPMAHASISWA #HIDUPRAKYATINDONESIA #HIDUPWANGSANUSANTARA #RAKYATMANAYANGKAUWAKILIDEWAN #WANGSANUSANTARABERSATU #WANGSANUSANTARABERTOLERANSI #JANGANMAUDIADUDOMBAOLEHINTEL
Hamilton-Jacobi Equation Solution | (06:41 (W . I . B[Waktu Indonesia bagian Barat]), 05/02/2026), Batam, Kepulauan Riau, Indonesia | #SAVEPALESTINE2026 #1TESALONICENSES215 #LAWANPEMERINTAHINDOENSIAKORUPPENINDASRAKYATINDONESIADENGANPENGETAHUAN #HIDUPMAHASISWA #HIDUPRAKYATINDONESIA #HIDUPWANGSANUSANTARA #RAKYATMANAYANGKAUWAKILIDEWAN #WANGSANUSANTARABERSATU #WANGSANUSANTARABERTOLERANSI #JANGANMAUDIADUDOMBAOLEHINTEL
</commit_message>
<xml_diff>
--- a/Hamilton-Jacobi Equation Solution.docx
+++ b/Hamilton-Jacobi Equation Solution.docx
@@ -285,7 +285,39 @@
                       <w:sz w:val="24"/>
                       <w:szCs w:val="24"/>
                     </w:rPr>
-                    <m:t>x = 1</m:t>
+                    <m:t>x</m:t>
+                  </m:r>
+                  <m:r>
+                    <w:rPr>
+                      <w:rFonts w:ascii="Cambria Math" w:eastAsiaTheme="minorEastAsia" w:hAnsi="Cambria Math" w:cs="Times New Roman"/>
+                      <w:sz w:val="24"/>
+                      <w:szCs w:val="24"/>
+                    </w:rPr>
+                    <m:t xml:space="preserve"> </m:t>
+                  </m:r>
+                  <m:r>
+                    <w:rPr>
+                      <w:rFonts w:ascii="Cambria Math" w:hAnsi="Cambria Math" w:cs="Times New Roman"/>
+                      <w:sz w:val="24"/>
+                      <w:szCs w:val="24"/>
+                    </w:rPr>
+                    <m:t>+</m:t>
+                  </m:r>
+                  <m:r>
+                    <w:rPr>
+                      <w:rFonts w:ascii="Cambria Math" w:hAnsi="Cambria Math" w:cs="Times New Roman"/>
+                      <w:sz w:val="24"/>
+                      <w:szCs w:val="24"/>
+                    </w:rPr>
+                    <m:t xml:space="preserve"> </m:t>
+                  </m:r>
+                  <m:r>
+                    <w:rPr>
+                      <w:rFonts w:ascii="Cambria Math" w:hAnsi="Cambria Math" w:cs="Times New Roman"/>
+                      <w:sz w:val="24"/>
+                      <w:szCs w:val="24"/>
+                    </w:rPr>
+                    <m:t>1</m:t>
                   </m:r>
                 </m:e>
               </m:d>
@@ -1119,11 +1151,27 @@
                   </m:r>
                   <m:r>
                     <w:rPr>
+                      <w:rFonts w:ascii="Cambria Math" w:eastAsiaTheme="minorEastAsia" w:hAnsi="Cambria Math" w:cs="Times New Roman"/>
+                      <w:sz w:val="24"/>
+                      <w:szCs w:val="24"/>
+                    </w:rPr>
+                    <m:t xml:space="preserve"> </m:t>
+                  </m:r>
+                  <m:r>
+                    <w:rPr>
                       <w:rFonts w:ascii="Cambria Math" w:hAnsi="Cambria Math" w:cs="Times New Roman"/>
                       <w:sz w:val="24"/>
                       <w:szCs w:val="24"/>
                     </w:rPr>
-                    <m:t xml:space="preserve"> = 1</m:t>
+                    <m:t>+</m:t>
+                  </m:r>
+                  <m:r>
+                    <w:rPr>
+                      <w:rFonts w:ascii="Cambria Math" w:hAnsi="Cambria Math" w:cs="Times New Roman"/>
+                      <w:sz w:val="24"/>
+                      <w:szCs w:val="24"/>
+                    </w:rPr>
+                    <m:t xml:space="preserve"> 1</m:t>
                   </m:r>
                 </m:e>
               </m:d>
@@ -1257,7 +1305,6 @@
           <w:szCs w:val="24"/>
         </w:rPr>
       </w:pPr>
-      <w:proofErr w:type="gramStart"/>
       <w:r>
         <w:rPr>
           <w:rFonts w:ascii="Times New Roman" w:hAnsi="Times New Roman" w:cs="Times New Roman"/>
@@ -1266,7 +1313,6 @@
         </w:rPr>
         <w:t>Quote’s :</w:t>
       </w:r>
-      <w:proofErr w:type="gramEnd"/>
     </w:p>
     <w:p>
       <w:pPr>
@@ -1278,7 +1324,6 @@
           <w:szCs w:val="24"/>
         </w:rPr>
       </w:pPr>
-      <w:proofErr w:type="gramStart"/>
       <w:r>
         <w:rPr>
           <w:rFonts w:ascii="Times New Roman" w:hAnsi="Times New Roman" w:cs="Times New Roman"/>
@@ -1293,16 +1338,7 @@
           <w:sz w:val="24"/>
           <w:szCs w:val="24"/>
         </w:rPr>
-        <w:t>don’t</w:t>
-      </w:r>
-      <w:proofErr w:type="gramEnd"/>
-      <w:r>
-        <w:rPr>
-          <w:rFonts w:ascii="Times New Roman" w:hAnsi="Times New Roman" w:cs="Times New Roman"/>
-          <w:sz w:val="24"/>
-          <w:szCs w:val="24"/>
-        </w:rPr>
-        <w:t xml:space="preserve"> be doubt to be Great</w:t>
+        <w:t>don’t be doubt to be Great</w:t>
       </w:r>
       <w:r>
         <w:rPr>
@@ -1347,25 +1383,7 @@
           <w:sz w:val="24"/>
           <w:szCs w:val="24"/>
         </w:rPr>
-        <w:t xml:space="preserve"> Omega, S. Tr. T. (</w:t>
-      </w:r>
-      <w:proofErr w:type="gramStart"/>
-      <w:r>
-        <w:rPr>
-          <w:rFonts w:ascii="Times New Roman" w:hAnsi="Times New Roman" w:cs="Times New Roman"/>
-          <w:sz w:val="24"/>
-          <w:szCs w:val="24"/>
-        </w:rPr>
-        <w:t>Founder :</w:t>
-      </w:r>
-      <w:proofErr w:type="gramEnd"/>
-      <w:r>
-        <w:rPr>
-          <w:rFonts w:ascii="Times New Roman" w:hAnsi="Times New Roman" w:cs="Times New Roman"/>
-          <w:sz w:val="24"/>
-          <w:szCs w:val="24"/>
-        </w:rPr>
-        <w:t xml:space="preserve"> BeruangLaut.ID)</w:t>
+        <w:t xml:space="preserve"> Omega, S. Tr. T. (Founder : BeruangLaut.ID)</w:t>
       </w:r>
     </w:p>
     <w:p>
@@ -1413,7 +1431,6 @@
         </w:rPr>
         <w:t xml:space="preserve"> </w:t>
       </w:r>
-      <w:proofErr w:type="gramStart"/>
       <w:r>
         <w:rPr>
           <w:rFonts w:ascii="Times New Roman" w:hAnsi="Times New Roman" w:cs="Times New Roman"/>
@@ -1428,16 +1445,7 @@
           <w:sz w:val="24"/>
           <w:szCs w:val="24"/>
         </w:rPr>
-        <w:t xml:space="preserve"> :</w:t>
-      </w:r>
-      <w:proofErr w:type="gramEnd"/>
-      <w:r>
-        <w:rPr>
-          <w:rFonts w:ascii="Times New Roman" w:hAnsi="Times New Roman" w:cs="Times New Roman"/>
-          <w:sz w:val="24"/>
-          <w:szCs w:val="24"/>
-        </w:rPr>
-        <w:t xml:space="preserve"> </w:t>
+        <w:t xml:space="preserve"> : </w:t>
       </w:r>
       <w:r>
         <w:rPr>

</xml_diff>

<commit_message>
Hamilton-Jacobi Equation Solution | (16:01 (W . I . B[Waktu Indonesia bagian Barat]), 05/02/2026), Batam, Kepulauan Riau, Indonesia | #SAVEPALESTINE2026 #1TESALONICENSES215 #LAWANPEMERINTAHINDOENSIAKORUPPENINDASRAKYATINDONESIADENGANPENGETAHUAN #HIDUPMAHASISWA #HIDUPRAKYATINDONESIA #HIDUPWANGSANUSANTARA #ACAB #NUSANTARIANFIRSTHOMODEUS #BERSATUWANGSANUSANTARA #JANGANMAUDIADUDOMBAOLEHINTELWAHAIWANGSANUSANTARA
Hamilton-Jacobi Equation Solution | (16:01 (W . I . B[Waktu Indonesia bagian Barat]), 05/02/2026), Batam, Kepulauan Riau, Indonesia | #SAVEPALESTINE2026 #1TESALONICENSES215 #LAWANPEMERINTAHINDOENSIAKORUPPENINDASRAKYATINDONESIADENGANPENGETAHUAN #HIDUPMAHASISWA #HIDUPRAKYATINDONESIA #HIDUPWANGSANUSANTARA #ACAB #NUSANTARIANFIRSTHOMODEUS #BERSATUWANGSANUSANTARA #JANGANMAUDIADUDOMBAOLEHINTELWAHAIWANGSANUSANTARA
</commit_message>
<xml_diff>
--- a/Hamilton-Jacobi Equation Solution.docx
+++ b/Hamilton-Jacobi Equation Solution.docx
@@ -301,15 +301,7 @@
                       <w:sz w:val="24"/>
                       <w:szCs w:val="24"/>
                     </w:rPr>
-                    <m:t>+</m:t>
-                  </m:r>
-                  <m:r>
-                    <w:rPr>
-                      <w:rFonts w:ascii="Cambria Math" w:hAnsi="Cambria Math" w:cs="Times New Roman"/>
-                      <w:sz w:val="24"/>
-                      <w:szCs w:val="24"/>
-                    </w:rPr>
-                    <m:t xml:space="preserve"> </m:t>
+                    <m:t xml:space="preserve">= </m:t>
                   </m:r>
                   <m:r>
                     <w:rPr>
@@ -643,15 +635,7 @@
               <w:sz w:val="24"/>
               <w:szCs w:val="24"/>
             </w:rPr>
-            <m:t xml:space="preserve">x </m:t>
-          </m:r>
-          <m:r>
-            <w:rPr>
-              <w:rFonts w:ascii="Cambria Math" w:hAnsi="Cambria Math" w:cs="Times New Roman"/>
-              <w:sz w:val="24"/>
-              <w:szCs w:val="24"/>
-            </w:rPr>
-            <m:t xml:space="preserve"> = </m:t>
+            <m:t xml:space="preserve">x  = </m:t>
           </m:r>
           <m:d>
             <m:dPr>
@@ -1147,31 +1131,15 @@
                       <w:sz w:val="24"/>
                       <w:szCs w:val="24"/>
                     </w:rPr>
-                    <m:t>∂S</m:t>
+                    <m:t xml:space="preserve">∂S </m:t>
                   </m:r>
                   <m:r>
                     <w:rPr>
-                      <w:rFonts w:ascii="Cambria Math" w:eastAsiaTheme="minorEastAsia" w:hAnsi="Cambria Math" w:cs="Times New Roman"/>
-                      <w:sz w:val="24"/>
-                      <w:szCs w:val="24"/>
-                    </w:rPr>
-                    <m:t xml:space="preserve"> </m:t>
-                  </m:r>
-                  <m:r>
-                    <w:rPr>
                       <w:rFonts w:ascii="Cambria Math" w:hAnsi="Cambria Math" w:cs="Times New Roman"/>
                       <w:sz w:val="24"/>
                       <w:szCs w:val="24"/>
                     </w:rPr>
-                    <m:t>+</m:t>
-                  </m:r>
-                  <m:r>
-                    <w:rPr>
-                      <w:rFonts w:ascii="Cambria Math" w:hAnsi="Cambria Math" w:cs="Times New Roman"/>
-                      <w:sz w:val="24"/>
-                      <w:szCs w:val="24"/>
-                    </w:rPr>
-                    <m:t xml:space="preserve"> 1</m:t>
+                    <m:t>= 1</m:t>
                   </m:r>
                 </m:e>
               </m:d>
@@ -1305,6 +1273,7 @@
           <w:szCs w:val="24"/>
         </w:rPr>
       </w:pPr>
+      <w:proofErr w:type="gramStart"/>
       <w:r>
         <w:rPr>
           <w:rFonts w:ascii="Times New Roman" w:hAnsi="Times New Roman" w:cs="Times New Roman"/>
@@ -1313,6 +1282,7 @@
         </w:rPr>
         <w:t>Quote’s :</w:t>
       </w:r>
+      <w:proofErr w:type="gramEnd"/>
     </w:p>
     <w:p>
       <w:pPr>
@@ -1324,6 +1294,7 @@
           <w:szCs w:val="24"/>
         </w:rPr>
       </w:pPr>
+      <w:proofErr w:type="gramStart"/>
       <w:r>
         <w:rPr>
           <w:rFonts w:ascii="Times New Roman" w:hAnsi="Times New Roman" w:cs="Times New Roman"/>
@@ -1338,7 +1309,16 @@
           <w:sz w:val="24"/>
           <w:szCs w:val="24"/>
         </w:rPr>
-        <w:t>don’t be doubt to be Great</w:t>
+        <w:t>don’t</w:t>
+      </w:r>
+      <w:proofErr w:type="gramEnd"/>
+      <w:r>
+        <w:rPr>
+          <w:rFonts w:ascii="Times New Roman" w:hAnsi="Times New Roman" w:cs="Times New Roman"/>
+          <w:sz w:val="24"/>
+          <w:szCs w:val="24"/>
+        </w:rPr>
+        <w:t xml:space="preserve"> be doubt to be Great</w:t>
       </w:r>
       <w:r>
         <w:rPr>
@@ -1383,7 +1363,25 @@
           <w:sz w:val="24"/>
           <w:szCs w:val="24"/>
         </w:rPr>
-        <w:t xml:space="preserve"> Omega, S. Tr. T. (Founder : BeruangLaut.ID)</w:t>
+        <w:t xml:space="preserve"> Omega, S. Tr. T. (</w:t>
+      </w:r>
+      <w:proofErr w:type="gramStart"/>
+      <w:r>
+        <w:rPr>
+          <w:rFonts w:ascii="Times New Roman" w:hAnsi="Times New Roman" w:cs="Times New Roman"/>
+          <w:sz w:val="24"/>
+          <w:szCs w:val="24"/>
+        </w:rPr>
+        <w:t>Founder :</w:t>
+      </w:r>
+      <w:proofErr w:type="gramEnd"/>
+      <w:r>
+        <w:rPr>
+          <w:rFonts w:ascii="Times New Roman" w:hAnsi="Times New Roman" w:cs="Times New Roman"/>
+          <w:sz w:val="24"/>
+          <w:szCs w:val="24"/>
+        </w:rPr>
+        <w:t xml:space="preserve"> BeruangLaut.ID)</w:t>
       </w:r>
     </w:p>
     <w:p>
@@ -1431,6 +1429,7 @@
         </w:rPr>
         <w:t xml:space="preserve"> </w:t>
       </w:r>
+      <w:proofErr w:type="gramStart"/>
       <w:r>
         <w:rPr>
           <w:rFonts w:ascii="Times New Roman" w:hAnsi="Times New Roman" w:cs="Times New Roman"/>
@@ -1445,7 +1444,16 @@
           <w:sz w:val="24"/>
           <w:szCs w:val="24"/>
         </w:rPr>
-        <w:t xml:space="preserve"> : </w:t>
+        <w:t xml:space="preserve"> :</w:t>
+      </w:r>
+      <w:proofErr w:type="gramEnd"/>
+      <w:r>
+        <w:rPr>
+          <w:rFonts w:ascii="Times New Roman" w:hAnsi="Times New Roman" w:cs="Times New Roman"/>
+          <w:sz w:val="24"/>
+          <w:szCs w:val="24"/>
+        </w:rPr>
+        <w:t xml:space="preserve"> </w:t>
       </w:r>
       <w:r>
         <w:rPr>
@@ -1504,12 +1512,12 @@
       </w:pPr>
     </w:p>
     <w:sectPr>
-      <w:headerReference w:type="even" r:id="rId4"/>
-      <w:headerReference w:type="default" r:id="rId5"/>
-      <w:footerReference w:type="even" r:id="rId6"/>
-      <w:footerReference w:type="default" r:id="rId7"/>
-      <w:headerReference w:type="first" r:id="rId8"/>
-      <w:footerReference w:type="first" r:id="rId9"/>
+      <w:headerReference w:type="even" r:id="rId6"/>
+      <w:headerReference w:type="default" r:id="rId7"/>
+      <w:footerReference w:type="even" r:id="rId8"/>
+      <w:footerReference w:type="default" r:id="rId9"/>
+      <w:headerReference w:type="first" r:id="rId10"/>
+      <w:footerReference w:type="first" r:id="rId11"/>
       <w:pgSz w:w="11906" w:h="16838" w:code="9"/>
       <w:pgMar w:top="1701" w:right="2268" w:bottom="2268" w:left="1701" w:header="708" w:footer="708" w:gutter="0"/>
       <w:cols w:space="708"/>
@@ -1517,6 +1525,31 @@
     </w:sectPr>
   </w:body>
 </w:document>
+</file>
+
+<file path=word/endnotes.xml><?xml version="1.0" encoding="utf-8"?>
+<w:endnotes xmlns:wpc="http://schemas.microsoft.com/office/word/2010/wordprocessingCanvas" xmlns:cx="http://schemas.microsoft.com/office/drawing/2014/chartex" xmlns:cx1="http://schemas.microsoft.com/office/drawing/2015/9/8/chartex" xmlns:cx2="http://schemas.microsoft.com/office/drawing/2015/10/21/chartex" xmlns:cx3="http://schemas.microsoft.com/office/drawing/2016/5/9/chartex" xmlns:cx4="http://schemas.microsoft.com/office/drawing/2016/5/10/chartex" xmlns:cx5="http://schemas.microsoft.com/office/drawing/2016/5/11/chartex" xmlns:cx6="http://schemas.microsoft.com/office/drawing/2016/5/12/chartex" xmlns:cx7="http://schemas.microsoft.com/office/drawing/2016/5/13/chartex" xmlns:cx8="http://schemas.microsoft.com/office/drawing/2016/5/14/chartex" xmlns:mc="http://schemas.openxmlformats.org/markup-compatibility/2006" xmlns:aink="http://schemas.microsoft.com/office/drawing/2016/ink" xmlns:am3d="http://schemas.microsoft.com/office/drawing/2017/model3d" xmlns:o="urn:schemas-microsoft-com:office:office" xmlns:oel="http://schemas.microsoft.com/office/2019/extlst" xmlns:r="http://schemas.openxmlformats.org/officeDocument/2006/relationships" xmlns:m="http://schemas.openxmlformats.org/officeDocument/2006/math" xmlns:v="urn:schemas-microsoft-com:vml" xmlns:wp14="http://schemas.microsoft.com/office/word/2010/wordprocessingDrawing" xmlns:wp="http://schemas.openxmlformats.org/drawingml/2006/wordprocessingDrawing" xmlns:w10="urn:schemas-microsoft-com:office:word" xmlns:w="http://schemas.openxmlformats.org/wordprocessingml/2006/main" xmlns:w14="http://schemas.microsoft.com/office/word/2010/wordml" xmlns:w15="http://schemas.microsoft.com/office/word/2012/wordml" xmlns:w16cex="http://schemas.microsoft.com/office/word/2018/wordml/cex" xmlns:w16cid="http://schemas.microsoft.com/office/word/2016/wordml/cid" xmlns:w16="http://schemas.microsoft.com/office/word/2018/wordml" xmlns:w16sdtdh="http://schemas.microsoft.com/office/word/2020/wordml/sdtdatahash" xmlns:w16se="http://schemas.microsoft.com/office/word/2015/wordml/symex" xmlns:wpg="http://schemas.microsoft.com/office/word/2010/wordprocessingGroup" xmlns:wpi="http://schemas.microsoft.com/office/word/2010/wordprocessingInk" xmlns:wne="http://schemas.microsoft.com/office/word/2006/wordml" xmlns:wps="http://schemas.microsoft.com/office/word/2010/wordprocessingShape" mc:Ignorable="w14 w15 w16se w16cid w16 w16cex w16sdtdh wp14">
+  <w:endnote w:type="separator" w:id="-1">
+    <w:p>
+      <w:pPr>
+        <w:spacing w:after="0" w:line="240" w:lineRule="auto"/>
+      </w:pPr>
+      <w:r>
+        <w:separator/>
+      </w:r>
+    </w:p>
+  </w:endnote>
+  <w:endnote w:type="continuationSeparator" w:id="0">
+    <w:p>
+      <w:pPr>
+        <w:spacing w:after="0" w:line="240" w:lineRule="auto"/>
+      </w:pPr>
+      <w:r>
+        <w:continuationSeparator/>
+      </w:r>
+    </w:p>
+  </w:endnote>
+</w:endnotes>
 </file>
 
 <file path=word/footer1.xml><?xml version="1.0" encoding="utf-8"?>
@@ -1547,6 +1580,31 @@
     </w:pPr>
   </w:p>
 </w:ftr>
+</file>
+
+<file path=word/footnotes.xml><?xml version="1.0" encoding="utf-8"?>
+<w:footnotes xmlns:wpc="http://schemas.microsoft.com/office/word/2010/wordprocessingCanvas" xmlns:cx="http://schemas.microsoft.com/office/drawing/2014/chartex" xmlns:cx1="http://schemas.microsoft.com/office/drawing/2015/9/8/chartex" xmlns:cx2="http://schemas.microsoft.com/office/drawing/2015/10/21/chartex" xmlns:cx3="http://schemas.microsoft.com/office/drawing/2016/5/9/chartex" xmlns:cx4="http://schemas.microsoft.com/office/drawing/2016/5/10/chartex" xmlns:cx5="http://schemas.microsoft.com/office/drawing/2016/5/11/chartex" xmlns:cx6="http://schemas.microsoft.com/office/drawing/2016/5/12/chartex" xmlns:cx7="http://schemas.microsoft.com/office/drawing/2016/5/13/chartex" xmlns:cx8="http://schemas.microsoft.com/office/drawing/2016/5/14/chartex" xmlns:mc="http://schemas.openxmlformats.org/markup-compatibility/2006" xmlns:aink="http://schemas.microsoft.com/office/drawing/2016/ink" xmlns:am3d="http://schemas.microsoft.com/office/drawing/2017/model3d" xmlns:o="urn:schemas-microsoft-com:office:office" xmlns:oel="http://schemas.microsoft.com/office/2019/extlst" xmlns:r="http://schemas.openxmlformats.org/officeDocument/2006/relationships" xmlns:m="http://schemas.openxmlformats.org/officeDocument/2006/math" xmlns:v="urn:schemas-microsoft-com:vml" xmlns:wp14="http://schemas.microsoft.com/office/word/2010/wordprocessingDrawing" xmlns:wp="http://schemas.openxmlformats.org/drawingml/2006/wordprocessingDrawing" xmlns:w10="urn:schemas-microsoft-com:office:word" xmlns:w="http://schemas.openxmlformats.org/wordprocessingml/2006/main" xmlns:w14="http://schemas.microsoft.com/office/word/2010/wordml" xmlns:w15="http://schemas.microsoft.com/office/word/2012/wordml" xmlns:w16cex="http://schemas.microsoft.com/office/word/2018/wordml/cex" xmlns:w16cid="http://schemas.microsoft.com/office/word/2016/wordml/cid" xmlns:w16="http://schemas.microsoft.com/office/word/2018/wordml" xmlns:w16sdtdh="http://schemas.microsoft.com/office/word/2020/wordml/sdtdatahash" xmlns:w16se="http://schemas.microsoft.com/office/word/2015/wordml/symex" xmlns:wpg="http://schemas.microsoft.com/office/word/2010/wordprocessingGroup" xmlns:wpi="http://schemas.microsoft.com/office/word/2010/wordprocessingInk" xmlns:wne="http://schemas.microsoft.com/office/word/2006/wordml" xmlns:wps="http://schemas.microsoft.com/office/word/2010/wordprocessingShape" mc:Ignorable="w14 w15 w16se w16cid w16 w16cex w16sdtdh wp14">
+  <w:footnote w:type="separator" w:id="-1">
+    <w:p>
+      <w:pPr>
+        <w:spacing w:after="0" w:line="240" w:lineRule="auto"/>
+      </w:pPr>
+      <w:r>
+        <w:separator/>
+      </w:r>
+    </w:p>
+  </w:footnote>
+  <w:footnote w:type="continuationSeparator" w:id="0">
+    <w:p>
+      <w:pPr>
+        <w:spacing w:after="0" w:line="240" w:lineRule="auto"/>
+      </w:pPr>
+      <w:r>
+        <w:continuationSeparator/>
+      </w:r>
+    </w:p>
+  </w:footnote>
+</w:footnotes>
 </file>
 
 <file path=word/header1.xml><?xml version="1.0" encoding="utf-8"?>
@@ -1584,7 +1642,7 @@
           </v:handles>
           <o:lock v:ext="edit" text="t" shapetype="t"/>
         </v:shapetype>
-        <v:shape id="PowerPlusWaterMarkObject37890907" o:spid="_x0000_s1026" type="#_x0000_t136" style="position:absolute;margin-left:0;margin-top:0;width:523.35pt;height:36.05pt;rotation:315;z-index:-251658240;mso-position-horizontal:center;mso-position-horizontal-relative:margin;mso-position-vertical:center;mso-position-vertical-relative:margin" o:allowincell="f" fillcolor="#0a2f40 [1604]" stroked="f">
+        <v:shape id="PowerPlusWaterMarkObject37890907" o:spid="_x0000_s1026" type="#_x0000_t136" style="position:absolute;margin-left:0;margin-top:0;width:523.35pt;height:36.05pt;rotation:315;z-index:-251659776;mso-position-horizontal:center;mso-position-horizontal-relative:margin;mso-position-vertical:center;mso-position-vertical-relative:margin" o:allowincell="f" fillcolor="#0a2f40 [1604]" stroked="f">
           <v:fill opacity=".5"/>
           <v:textpath style="font-family:&quot;Times New Roman&quot;;font-size:1pt" string="#REVOLUSIWANGSANUSANTARA2026"/>
           <w10:wrap anchorx="margin" anchory="margin"/>
@@ -1630,7 +1688,7 @@
           </v:handles>
           <o:lock v:ext="edit" text="t" shapetype="t"/>
         </v:shapetype>
-        <v:shape id="PowerPlusWaterMarkObject37890908" o:spid="_x0000_s1027" type="#_x0000_t136" style="position:absolute;margin-left:0;margin-top:0;width:523.35pt;height:36.05pt;rotation:315;z-index:-251658240;mso-position-horizontal:center;mso-position-horizontal-relative:margin;mso-position-vertical:center;mso-position-vertical-relative:margin" o:allowincell="f" fillcolor="#0a2f40 [1604]" stroked="f">
+        <v:shape id="PowerPlusWaterMarkObject37890908" o:spid="_x0000_s1027" type="#_x0000_t136" style="position:absolute;margin-left:0;margin-top:0;width:523.35pt;height:36.05pt;rotation:315;z-index:-251658752;mso-position-horizontal:center;mso-position-horizontal-relative:margin;mso-position-vertical:center;mso-position-vertical-relative:margin" o:allowincell="f" fillcolor="#0a2f40 [1604]" stroked="f">
           <v:fill opacity=".5"/>
           <v:textpath style="font-family:&quot;Times New Roman&quot;;font-size:1pt" string="#REVOLUSIWANGSANUSANTARA2026"/>
           <w10:wrap anchorx="margin" anchory="margin"/>
@@ -1676,7 +1734,7 @@
           </v:handles>
           <o:lock v:ext="edit" text="t" shapetype="t"/>
         </v:shapetype>
-        <v:shape id="PowerPlusWaterMarkObject37890906" o:spid="_x0000_s1025" type="#_x0000_t136" style="position:absolute;margin-left:0;margin-top:0;width:523.35pt;height:36.05pt;rotation:315;z-index:-251657216;mso-position-horizontal:center;mso-position-horizontal-relative:margin;mso-position-vertical:center;mso-position-vertical-relative:margin" o:allowincell="f" fillcolor="#0a2f40 [1604]" stroked="f">
+        <v:shape id="PowerPlusWaterMarkObject37890906" o:spid="_x0000_s1025" type="#_x0000_t136" style="position:absolute;margin-left:0;margin-top:0;width:523.35pt;height:36.05pt;rotation:315;z-index:-251657728;mso-position-horizontal:center;mso-position-horizontal-relative:margin;mso-position-vertical:center;mso-position-vertical-relative:margin" o:allowincell="f" fillcolor="#0a2f40 [1604]" stroked="f">
           <v:fill opacity=".5"/>
           <v:textpath style="font-family:&quot;Times New Roman&quot;;font-size:1pt" string="#REVOLUSIWANGSANUSANTARA2026"/>
           <w10:wrap anchorx="margin" anchory="margin"/>

</xml_diff>

<commit_message>
Hamilton-Jacobi Equation Solution | (16:40 (W . I . B[Waktu Indonesia bagian Barat]), 06/02/2026), Batam, Kepulauan Riau, Indonesia | #SAVEPALESTINE2026 #1TESALONICENSES215 #LAWANPEMERINTAHINDONESIAKORUPPENINDASRAKYATINDONESIADENGANPENGETAHUAN #HIDUPMAHASISWA #HIDUPRAKYATINDONESIA #HIDUPWANGSANUSANTARA #SAVEPALESTINE2026 #TRUMPSDUMBBELLS #BOARDOFPAQTRUMP2026 #LAWANDEWANPERWAKILANOLIGARKIINDONESI #LAWANRAKYATOLIGARKI #LAWANOLIGARKI
Hamilton-Jacobi Equation Solution | (16:40 (W . I . B[Waktu Indonesia bagian Barat]), 06/02/2026), Batam, Kepulauan Riau, Indonesia | #SAVEPALESTINE2026 #1TESALONICENSES215 #LAWANPEMERINTAHINDONESIAKORUPPENINDASRAKYATINDONESIADENGANPENGETAHUAN #HIDUPMAHASISWA #HIDUPRAKYATINDONESIA #HIDUPWANGSANUSANTARA #SAVEPALESTINE2026 #TRUMPSDUMBBELLS #BOARDOFPAQTRUMP2026 #LAWANDEWANPERWAKILANOLIGARKIINDONESI #LAWANRAKYATOLIGARKI #LAWANOLIGARKI
</commit_message>
<xml_diff>
--- a/Hamilton-Jacobi Equation Solution.docx
+++ b/Hamilton-Jacobi Equation Solution.docx
@@ -289,19 +289,11 @@
                   </m:r>
                   <m:r>
                     <w:rPr>
-                      <w:rFonts w:ascii="Cambria Math" w:eastAsiaTheme="minorEastAsia" w:hAnsi="Cambria Math" w:cs="Times New Roman"/>
-                      <w:sz w:val="24"/>
-                      <w:szCs w:val="24"/>
-                    </w:rPr>
-                    <m:t xml:space="preserve"> </m:t>
-                  </m:r>
-                  <m:r>
-                    <w:rPr>
                       <w:rFonts w:ascii="Cambria Math" w:hAnsi="Cambria Math" w:cs="Times New Roman"/>
                       <w:sz w:val="24"/>
                       <w:szCs w:val="24"/>
                     </w:rPr>
-                    <m:t xml:space="preserve">= </m:t>
+                    <m:t xml:space="preserve"> + </m:t>
                   </m:r>
                   <m:r>
                     <w:rPr>
@@ -385,14 +377,82 @@
                           </m:ctrlPr>
                         </m:fPr>
                         <m:num>
-                          <m:r>
-                            <w:rPr>
-                              <w:rFonts w:ascii="Cambria Math" w:hAnsi="Cambria Math" w:cs="Times New Roman"/>
-                              <w:sz w:val="24"/>
-                              <w:szCs w:val="24"/>
-                            </w:rPr>
-                            <m:t>x</m:t>
-                          </m:r>
+                          <m:d>
+                            <m:dPr>
+                              <m:ctrlPr>
+                                <w:rPr>
+                                  <w:rFonts w:ascii="Cambria Math" w:hAnsi="Cambria Math" w:cs="Times New Roman"/>
+                                  <w:i/>
+                                  <w:sz w:val="24"/>
+                                  <w:szCs w:val="24"/>
+                                </w:rPr>
+                              </m:ctrlPr>
+                            </m:dPr>
+                            <m:e>
+                              <m:r>
+                                <w:rPr>
+                                  <w:rFonts w:ascii="Cambria Math" w:hAnsi="Cambria Math" w:cs="Times New Roman"/>
+                                  <w:sz w:val="24"/>
+                                  <w:szCs w:val="24"/>
+                                </w:rPr>
+                                <m:t>x-</m:t>
+                              </m:r>
+                              <m:d>
+                                <m:dPr>
+                                  <m:ctrlPr>
+                                    <w:rPr>
+                                      <w:rFonts w:ascii="Cambria Math" w:hAnsi="Cambria Math" w:cs="Times New Roman"/>
+                                      <w:i/>
+                                      <w:sz w:val="24"/>
+                                      <w:szCs w:val="24"/>
+                                    </w:rPr>
+                                  </m:ctrlPr>
+                                </m:dPr>
+                                <m:e>
+                                  <m:r>
+                                    <w:rPr>
+                                      <w:rFonts w:ascii="Cambria Math" w:hAnsi="Cambria Math" w:cs="Times New Roman"/>
+                                      <w:sz w:val="24"/>
+                                      <w:szCs w:val="24"/>
+                                    </w:rPr>
+                                    <m:t>2 ×</m:t>
+                                  </m:r>
+                                  <m:sSup>
+                                    <m:sSupPr>
+                                      <m:ctrlPr>
+                                        <w:rPr>
+                                          <w:rFonts w:ascii="Cambria Math" w:hAnsi="Cambria Math" w:cs="Times New Roman"/>
+                                          <w:i/>
+                                          <w:sz w:val="24"/>
+                                          <w:szCs w:val="24"/>
+                                        </w:rPr>
+                                      </m:ctrlPr>
+                                    </m:sSupPr>
+                                    <m:e>
+                                      <m:r>
+                                        <w:rPr>
+                                          <w:rFonts w:ascii="Cambria Math" w:hAnsi="Cambria Math" w:cs="Times New Roman"/>
+                                          <w:sz w:val="24"/>
+                                          <w:szCs w:val="24"/>
+                                        </w:rPr>
+                                        <m:t>n</m:t>
+                                      </m:r>
+                                    </m:e>
+                                    <m:sup>
+                                      <m:r>
+                                        <w:rPr>
+                                          <w:rFonts w:ascii="Cambria Math" w:hAnsi="Cambria Math" w:cs="Times New Roman"/>
+                                          <w:sz w:val="24"/>
+                                          <w:szCs w:val="24"/>
+                                        </w:rPr>
+                                        <m:t>2</m:t>
+                                      </m:r>
+                                    </m:sup>
+                                  </m:sSup>
+                                </m:e>
+                              </m:d>
+                            </m:e>
+                          </m:d>
                         </m:num>
                         <m:den>
                           <m:r>
@@ -796,14 +856,82 @@
                       </m:ctrlPr>
                     </m:fPr>
                     <m:num>
-                      <m:r>
-                        <w:rPr>
-                          <w:rFonts w:ascii="Cambria Math" w:hAnsi="Cambria Math" w:cs="Times New Roman"/>
-                          <w:sz w:val="24"/>
-                          <w:szCs w:val="24"/>
-                        </w:rPr>
-                        <m:t>x</m:t>
-                      </m:r>
+                      <m:d>
+                        <m:dPr>
+                          <m:ctrlPr>
+                            <w:rPr>
+                              <w:rFonts w:ascii="Cambria Math" w:hAnsi="Cambria Math" w:cs="Times New Roman"/>
+                              <w:i/>
+                              <w:sz w:val="24"/>
+                              <w:szCs w:val="24"/>
+                            </w:rPr>
+                          </m:ctrlPr>
+                        </m:dPr>
+                        <m:e>
+                          <m:r>
+                            <w:rPr>
+                              <w:rFonts w:ascii="Cambria Math" w:hAnsi="Cambria Math" w:cs="Times New Roman"/>
+                              <w:sz w:val="24"/>
+                              <w:szCs w:val="24"/>
+                            </w:rPr>
+                            <m:t>x-</m:t>
+                          </m:r>
+                          <m:d>
+                            <m:dPr>
+                              <m:ctrlPr>
+                                <w:rPr>
+                                  <w:rFonts w:ascii="Cambria Math" w:hAnsi="Cambria Math" w:cs="Times New Roman"/>
+                                  <w:i/>
+                                  <w:sz w:val="24"/>
+                                  <w:szCs w:val="24"/>
+                                </w:rPr>
+                              </m:ctrlPr>
+                            </m:dPr>
+                            <m:e>
+                              <m:r>
+                                <w:rPr>
+                                  <w:rFonts w:ascii="Cambria Math" w:hAnsi="Cambria Math" w:cs="Times New Roman"/>
+                                  <w:sz w:val="24"/>
+                                  <w:szCs w:val="24"/>
+                                </w:rPr>
+                                <m:t>2 ×</m:t>
+                              </m:r>
+                              <m:sSup>
+                                <m:sSupPr>
+                                  <m:ctrlPr>
+                                    <w:rPr>
+                                      <w:rFonts w:ascii="Cambria Math" w:hAnsi="Cambria Math" w:cs="Times New Roman"/>
+                                      <w:i/>
+                                      <w:sz w:val="24"/>
+                                      <w:szCs w:val="24"/>
+                                    </w:rPr>
+                                  </m:ctrlPr>
+                                </m:sSupPr>
+                                <m:e>
+                                  <m:r>
+                                    <w:rPr>
+                                      <w:rFonts w:ascii="Cambria Math" w:hAnsi="Cambria Math" w:cs="Times New Roman"/>
+                                      <w:sz w:val="24"/>
+                                      <w:szCs w:val="24"/>
+                                    </w:rPr>
+                                    <m:t>n</m:t>
+                                  </m:r>
+                                </m:e>
+                                <m:sup>
+                                  <m:r>
+                                    <w:rPr>
+                                      <w:rFonts w:ascii="Cambria Math" w:hAnsi="Cambria Math" w:cs="Times New Roman"/>
+                                      <w:sz w:val="24"/>
+                                      <w:szCs w:val="24"/>
+                                    </w:rPr>
+                                    <m:t>2</m:t>
+                                  </m:r>
+                                </m:sup>
+                              </m:sSup>
+                            </m:e>
+                          </m:d>
+                        </m:e>
+                      </m:d>
                     </m:num>
                     <m:den>
                       <m:r>
@@ -874,14 +1002,98 @@
                       </m:ctrlPr>
                     </m:fPr>
                     <m:num>
-                      <m:r>
-                        <w:rPr>
-                          <w:rFonts w:ascii="Cambria Math" w:eastAsiaTheme="minorEastAsia" w:hAnsi="Cambria Math" w:cs="Times New Roman"/>
-                          <w:sz w:val="24"/>
-                          <w:szCs w:val="24"/>
-                        </w:rPr>
-                        <m:t>∂S</m:t>
-                      </m:r>
+                      <m:d>
+                        <m:dPr>
+                          <m:ctrlPr>
+                            <w:rPr>
+                              <w:rFonts w:ascii="Cambria Math" w:eastAsiaTheme="minorEastAsia" w:hAnsi="Cambria Math" w:cs="Times New Roman"/>
+                              <w:i/>
+                              <w:sz w:val="24"/>
+                              <w:szCs w:val="24"/>
+                            </w:rPr>
+                          </m:ctrlPr>
+                        </m:dPr>
+                        <m:e>
+                          <m:r>
+                            <w:rPr>
+                              <w:rFonts w:ascii="Cambria Math" w:eastAsiaTheme="minorEastAsia" w:hAnsi="Cambria Math" w:cs="Times New Roman"/>
+                              <w:sz w:val="24"/>
+                              <w:szCs w:val="24"/>
+                            </w:rPr>
+                            <m:t xml:space="preserve">∂S- </m:t>
+                          </m:r>
+                          <m:d>
+                            <m:dPr>
+                              <m:begChr m:val="{"/>
+                              <m:endChr m:val="}"/>
+                              <m:ctrlPr>
+                                <w:rPr>
+                                  <w:rFonts w:ascii="Cambria Math" w:eastAsiaTheme="minorEastAsia" w:hAnsi="Cambria Math" w:cs="Times New Roman"/>
+                                  <w:i/>
+                                  <w:sz w:val="24"/>
+                                  <w:szCs w:val="24"/>
+                                </w:rPr>
+                              </m:ctrlPr>
+                            </m:dPr>
+                            <m:e>
+                              <m:r>
+                                <w:rPr>
+                                  <w:rFonts w:ascii="Cambria Math" w:eastAsiaTheme="minorEastAsia" w:hAnsi="Cambria Math" w:cs="Times New Roman"/>
+                                  <w:sz w:val="24"/>
+                                  <w:szCs w:val="24"/>
+                                </w:rPr>
+                                <m:t xml:space="preserve">2 × </m:t>
+                              </m:r>
+                              <m:sSup>
+                                <m:sSupPr>
+                                  <m:ctrlPr>
+                                    <w:rPr>
+                                      <w:rFonts w:ascii="Cambria Math" w:eastAsiaTheme="minorEastAsia" w:hAnsi="Cambria Math" w:cs="Times New Roman"/>
+                                      <w:i/>
+                                      <w:sz w:val="24"/>
+                                      <w:szCs w:val="24"/>
+                                    </w:rPr>
+                                  </m:ctrlPr>
+                                </m:sSupPr>
+                                <m:e>
+                                  <m:d>
+                                    <m:dPr>
+                                      <m:ctrlPr>
+                                        <w:rPr>
+                                          <w:rFonts w:ascii="Cambria Math" w:eastAsiaTheme="minorEastAsia" w:hAnsi="Cambria Math" w:cs="Times New Roman"/>
+                                          <w:i/>
+                                          <w:sz w:val="24"/>
+                                          <w:szCs w:val="24"/>
+                                        </w:rPr>
+                                      </m:ctrlPr>
+                                    </m:dPr>
+                                    <m:e>
+                                      <m:r>
+                                        <w:rPr>
+                                          <w:rFonts w:ascii="Cambria Math" w:eastAsiaTheme="minorEastAsia" w:hAnsi="Cambria Math" w:cs="Times New Roman"/>
+                                          <w:sz w:val="24"/>
+                                          <w:szCs w:val="24"/>
+                                        </w:rPr>
+                                        <m:t>∂q</m:t>
+                                      </m:r>
+                                    </m:e>
+                                  </m:d>
+                                </m:e>
+                                <m:sup>
+                                  <m:r>
+                                    <w:rPr>
+                                      <w:rFonts w:ascii="Cambria Math" w:eastAsiaTheme="minorEastAsia" w:hAnsi="Cambria Math" w:cs="Times New Roman"/>
+                                      <w:sz w:val="24"/>
+                                      <w:szCs w:val="24"/>
+                                    </w:rPr>
+                                    <m:t>2</m:t>
+                                  </m:r>
+                                </m:sup>
+                              </m:sSup>
+                            </m:e>
+                          </m:d>
+                        </m:e>
+                      </m:d>
                     </m:num>
                     <m:den>
                       <m:r>
@@ -1131,15 +1343,31 @@
                       <w:sz w:val="24"/>
                       <w:szCs w:val="24"/>
                     </w:rPr>
-                    <m:t xml:space="preserve">∂S </m:t>
+                    <m:t>∂S</m:t>
                   </m:r>
                   <m:r>
                     <w:rPr>
+                      <w:rFonts w:ascii="Cambria Math" w:eastAsiaTheme="minorEastAsia" w:hAnsi="Cambria Math" w:cs="Times New Roman"/>
+                      <w:sz w:val="24"/>
+                      <w:szCs w:val="24"/>
+                    </w:rPr>
+                    <m:t xml:space="preserve"> </m:t>
+                  </m:r>
+                  <m:r>
+                    <w:rPr>
                       <w:rFonts w:ascii="Cambria Math" w:hAnsi="Cambria Math" w:cs="Times New Roman"/>
                       <w:sz w:val="24"/>
                       <w:szCs w:val="24"/>
                     </w:rPr>
-                    <m:t>= 1</m:t>
+                    <m:t xml:space="preserve">+ </m:t>
+                  </m:r>
+                  <m:r>
+                    <w:rPr>
+                      <w:rFonts w:ascii="Cambria Math" w:hAnsi="Cambria Math" w:cs="Times New Roman"/>
+                      <w:sz w:val="24"/>
+                      <w:szCs w:val="24"/>
+                    </w:rPr>
+                    <m:t xml:space="preserve"> 1</m:t>
                   </m:r>
                 </m:e>
               </m:d>
@@ -1223,14 +1451,98 @@
                           </m:ctrlPr>
                         </m:fPr>
                         <m:num>
-                          <m:r>
-                            <w:rPr>
-                              <w:rFonts w:ascii="Cambria Math" w:eastAsiaTheme="minorEastAsia" w:hAnsi="Cambria Math" w:cs="Times New Roman"/>
-                              <w:sz w:val="24"/>
-                              <w:szCs w:val="24"/>
-                            </w:rPr>
-                            <m:t>∂S</m:t>
-                          </m:r>
+                          <m:d>
+                            <m:dPr>
+                              <m:ctrlPr>
+                                <w:rPr>
+                                  <w:rFonts w:ascii="Cambria Math" w:eastAsiaTheme="minorEastAsia" w:hAnsi="Cambria Math" w:cs="Times New Roman"/>
+                                  <w:i/>
+                                  <w:sz w:val="24"/>
+                                  <w:szCs w:val="24"/>
+                                </w:rPr>
+                              </m:ctrlPr>
+                            </m:dPr>
+                            <m:e>
+                              <m:r>
+                                <w:rPr>
+                                  <w:rFonts w:ascii="Cambria Math" w:eastAsiaTheme="minorEastAsia" w:hAnsi="Cambria Math" w:cs="Times New Roman"/>
+                                  <w:sz w:val="24"/>
+                                  <w:szCs w:val="24"/>
+                                </w:rPr>
+                                <m:t xml:space="preserve">∂S- </m:t>
+                              </m:r>
+                              <m:d>
+                                <m:dPr>
+                                  <m:begChr m:val="{"/>
+                                  <m:endChr m:val="}"/>
+                                  <m:ctrlPr>
+                                    <w:rPr>
+                                      <w:rFonts w:ascii="Cambria Math" w:eastAsiaTheme="minorEastAsia" w:hAnsi="Cambria Math" w:cs="Times New Roman"/>
+                                      <w:i/>
+                                      <w:sz w:val="24"/>
+                                      <w:szCs w:val="24"/>
+                                    </w:rPr>
+                                  </m:ctrlPr>
+                                </m:dPr>
+                                <m:e>
+                                  <m:r>
+                                    <w:rPr>
+                                      <w:rFonts w:ascii="Cambria Math" w:eastAsiaTheme="minorEastAsia" w:hAnsi="Cambria Math" w:cs="Times New Roman"/>
+                                      <w:sz w:val="24"/>
+                                      <w:szCs w:val="24"/>
+                                    </w:rPr>
+                                    <m:t xml:space="preserve">2 × </m:t>
+                                  </m:r>
+                                  <m:sSup>
+                                    <m:sSupPr>
+                                      <m:ctrlPr>
+                                        <w:rPr>
+                                          <w:rFonts w:ascii="Cambria Math" w:eastAsiaTheme="minorEastAsia" w:hAnsi="Cambria Math" w:cs="Times New Roman"/>
+                                          <w:i/>
+                                          <w:sz w:val="24"/>
+                                          <w:szCs w:val="24"/>
+                                        </w:rPr>
+                                      </m:ctrlPr>
+                                    </m:sSupPr>
+                                    <m:e>
+                                      <m:d>
+                                        <m:dPr>
+                                          <m:ctrlPr>
+                                            <w:rPr>
+                                              <w:rFonts w:ascii="Cambria Math" w:eastAsiaTheme="minorEastAsia" w:hAnsi="Cambria Math" w:cs="Times New Roman"/>
+                                              <w:i/>
+                                              <w:sz w:val="24"/>
+                                              <w:szCs w:val="24"/>
+                                            </w:rPr>
+                                          </m:ctrlPr>
+                                        </m:dPr>
+                                        <m:e>
+                                          <m:r>
+                                            <w:rPr>
+                                              <w:rFonts w:ascii="Cambria Math" w:eastAsiaTheme="minorEastAsia" w:hAnsi="Cambria Math" w:cs="Times New Roman"/>
+                                              <w:sz w:val="24"/>
+                                              <w:szCs w:val="24"/>
+                                            </w:rPr>
+                                            <m:t>∂q</m:t>
+                                          </m:r>
+                                        </m:e>
+                                      </m:d>
+                                    </m:e>
+                                    <m:sup>
+                                      <m:r>
+                                        <w:rPr>
+                                          <w:rFonts w:ascii="Cambria Math" w:eastAsiaTheme="minorEastAsia" w:hAnsi="Cambria Math" w:cs="Times New Roman"/>
+                                          <w:sz w:val="24"/>
+                                          <w:szCs w:val="24"/>
+                                        </w:rPr>
+                                        <m:t>2</m:t>
+                                      </m:r>
+                                    </m:sup>
+                                  </m:sSup>
+                                </m:e>
+                              </m:d>
+                            </m:e>
+                          </m:d>
                         </m:num>
                         <m:den>
                           <m:r>
@@ -1273,7 +1585,6 @@
           <w:szCs w:val="24"/>
         </w:rPr>
       </w:pPr>
-      <w:proofErr w:type="gramStart"/>
       <w:r>
         <w:rPr>
           <w:rFonts w:ascii="Times New Roman" w:hAnsi="Times New Roman" w:cs="Times New Roman"/>
@@ -1282,7 +1593,6 @@
         </w:rPr>
         <w:t>Quote’s :</w:t>
       </w:r>
-      <w:proofErr w:type="gramEnd"/>
     </w:p>
     <w:p>
       <w:pPr>
@@ -1294,7 +1604,6 @@
           <w:szCs w:val="24"/>
         </w:rPr>
       </w:pPr>
-      <w:proofErr w:type="gramStart"/>
       <w:r>
         <w:rPr>
           <w:rFonts w:ascii="Times New Roman" w:hAnsi="Times New Roman" w:cs="Times New Roman"/>
@@ -1309,16 +1618,7 @@
           <w:sz w:val="24"/>
           <w:szCs w:val="24"/>
         </w:rPr>
-        <w:t>don’t</w:t>
-      </w:r>
-      <w:proofErr w:type="gramEnd"/>
-      <w:r>
-        <w:rPr>
-          <w:rFonts w:ascii="Times New Roman" w:hAnsi="Times New Roman" w:cs="Times New Roman"/>
-          <w:sz w:val="24"/>
-          <w:szCs w:val="24"/>
-        </w:rPr>
-        <w:t xml:space="preserve"> be doubt to be Great</w:t>
+        <w:t>don’t be doubt to be Great</w:t>
       </w:r>
       <w:r>
         <w:rPr>
@@ -1345,6 +1645,7 @@
           <w:sz w:val="24"/>
           <w:szCs w:val="24"/>
         </w:rPr>
+        <w:lastRenderedPageBreak/>
         <w:t xml:space="preserve">Samuel </w:t>
       </w:r>
       <w:proofErr w:type="spellStart"/>
@@ -1363,25 +1664,7 @@
           <w:sz w:val="24"/>
           <w:szCs w:val="24"/>
         </w:rPr>
-        <w:t xml:space="preserve"> Omega, S. Tr. T. (</w:t>
-      </w:r>
-      <w:proofErr w:type="gramStart"/>
-      <w:r>
-        <w:rPr>
-          <w:rFonts w:ascii="Times New Roman" w:hAnsi="Times New Roman" w:cs="Times New Roman"/>
-          <w:sz w:val="24"/>
-          <w:szCs w:val="24"/>
-        </w:rPr>
-        <w:t>Founder :</w:t>
-      </w:r>
-      <w:proofErr w:type="gramEnd"/>
-      <w:r>
-        <w:rPr>
-          <w:rFonts w:ascii="Times New Roman" w:hAnsi="Times New Roman" w:cs="Times New Roman"/>
-          <w:sz w:val="24"/>
-          <w:szCs w:val="24"/>
-        </w:rPr>
-        <w:t xml:space="preserve"> BeruangLaut.ID)</w:t>
+        <w:t xml:space="preserve"> Omega, S. Tr. T. (Founder : BeruangLaut.ID)</w:t>
       </w:r>
     </w:p>
     <w:p>
@@ -1400,7 +1683,6 @@
           <w:sz w:val="24"/>
           <w:szCs w:val="24"/>
         </w:rPr>
-        <w:lastRenderedPageBreak/>
         <w:t>[</w:t>
       </w:r>
       <w:r>
@@ -1429,7 +1711,6 @@
         </w:rPr>
         <w:t xml:space="preserve"> </w:t>
       </w:r>
-      <w:proofErr w:type="gramStart"/>
       <w:r>
         <w:rPr>
           <w:rFonts w:ascii="Times New Roman" w:hAnsi="Times New Roman" w:cs="Times New Roman"/>
@@ -1444,16 +1725,7 @@
           <w:sz w:val="24"/>
           <w:szCs w:val="24"/>
         </w:rPr>
-        <w:t xml:space="preserve"> :</w:t>
-      </w:r>
-      <w:proofErr w:type="gramEnd"/>
-      <w:r>
-        <w:rPr>
-          <w:rFonts w:ascii="Times New Roman" w:hAnsi="Times New Roman" w:cs="Times New Roman"/>
-          <w:sz w:val="24"/>
-          <w:szCs w:val="24"/>
-        </w:rPr>
-        <w:t xml:space="preserve"> </w:t>
+        <w:t xml:space="preserve"> : </w:t>
       </w:r>
       <w:r>
         <w:rPr>
@@ -1490,14 +1762,6 @@
           <w:szCs w:val="24"/>
         </w:rPr>
         <w:t>#SAVEPALESTINE2026</w:t>
-      </w:r>
-      <w:r>
-        <w:rPr>
-          <w:rFonts w:ascii="Times New Roman" w:hAnsi="Times New Roman" w:cs="Times New Roman"/>
-          <w:sz w:val="24"/>
-          <w:szCs w:val="24"/>
-        </w:rPr>
-        <w:t xml:space="preserve"> </w:t>
       </w:r>
     </w:p>
     <w:p>

</xml_diff>

<commit_message>
Hamilton-Jacobi Equation Solution | (19:01 (W . I . B[Waktu Indonesia bagian Barat]), 06/02/2026), Batam, Kepulauan Riau, Indonesia | #SAVEPALESTINE2026 #1TESALONICENSES215 #LAWANPEMERINTAHINDONESIAKORUPPENINDASRAKYATINDONESIADENGANPENGETAHUAN #HIDUPMAHASISWA #HIDUPRAKYATINDONESIA #HIDUPWANGSANUSANTARA #REVOLUSIWANGSANUSANTARA #NUSANTARABERTOLERANSI
Hamilton-Jacobi Equation Solution | (19:01 (W . I . B[Waktu Indonesia bagian Barat]), 06/02/2026), Batam, Kepulauan Riau, Indonesia | #SAVEPALESTINE2026 #1TESALONICENSES215 #LAWANPEMERINTAHINDONESIAKORUPPENINDASRAKYATINDONESIADENGANPENGETAHUAN #HIDUPMAHASISWA #HIDUPRAKYATINDONESIA #HIDUPWANGSANUSANTARA #REVOLUSIWANGSANUSANTARA #NUSANTARABERTOLERANSI
</commit_message>
<xml_diff>
--- a/Hamilton-Jacobi Equation Solution.docx
+++ b/Hamilton-Jacobi Equation Solution.docx
@@ -285,23 +285,7 @@
                       <w:sz w:val="24"/>
                       <w:szCs w:val="24"/>
                     </w:rPr>
-                    <m:t>x</m:t>
-                  </m:r>
-                  <m:r>
-                    <w:rPr>
-                      <w:rFonts w:ascii="Cambria Math" w:hAnsi="Cambria Math" w:cs="Times New Roman"/>
-                      <w:sz w:val="24"/>
-                      <w:szCs w:val="24"/>
-                    </w:rPr>
-                    <m:t xml:space="preserve"> + </m:t>
-                  </m:r>
-                  <m:r>
-                    <w:rPr>
-                      <w:rFonts w:ascii="Cambria Math" w:hAnsi="Cambria Math" w:cs="Times New Roman"/>
-                      <w:sz w:val="24"/>
-                      <w:szCs w:val="24"/>
-                    </w:rPr>
-                    <m:t>1</m:t>
+                    <m:t>x + 1</m:t>
                   </m:r>
                 </m:e>
               </m:d>
@@ -417,38 +401,14 @@
                                     </w:rPr>
                                     <m:t>2 ×</m:t>
                                   </m:r>
-                                  <m:sSup>
-                                    <m:sSupPr>
-                                      <m:ctrlPr>
-                                        <w:rPr>
-                                          <w:rFonts w:ascii="Cambria Math" w:hAnsi="Cambria Math" w:cs="Times New Roman"/>
-                                          <w:i/>
-                                          <w:sz w:val="24"/>
-                                          <w:szCs w:val="24"/>
-                                        </w:rPr>
-                                      </m:ctrlPr>
-                                    </m:sSupPr>
-                                    <m:e>
-                                      <m:r>
-                                        <w:rPr>
-                                          <w:rFonts w:ascii="Cambria Math" w:hAnsi="Cambria Math" w:cs="Times New Roman"/>
-                                          <w:sz w:val="24"/>
-                                          <w:szCs w:val="24"/>
-                                        </w:rPr>
-                                        <m:t>n</m:t>
-                                      </m:r>
-                                    </m:e>
-                                    <m:sup>
-                                      <m:r>
-                                        <w:rPr>
-                                          <w:rFonts w:ascii="Cambria Math" w:hAnsi="Cambria Math" w:cs="Times New Roman"/>
-                                          <w:sz w:val="24"/>
-                                          <w:szCs w:val="24"/>
-                                        </w:rPr>
-                                        <m:t>2</m:t>
-                                      </m:r>
-                                    </m:sup>
-                                  </m:sSup>
+                                  <m:r>
+                                    <w:rPr>
+                                      <w:rFonts w:ascii="Cambria Math" w:hAnsi="Cambria Math" w:cs="Times New Roman"/>
+                                      <w:sz w:val="24"/>
+                                      <w:szCs w:val="24"/>
+                                    </w:rPr>
+                                    <m:t xml:space="preserve"> n</m:t>
+                                  </m:r>
                                 </m:e>
                               </m:d>
                             </m:e>
@@ -1044,52 +1004,14 @@
                                 </w:rPr>
                                 <m:t xml:space="preserve">2 × </m:t>
                               </m:r>
-                              <m:sSup>
-                                <m:sSupPr>
-                                  <m:ctrlPr>
-                                    <w:rPr>
-                                      <w:rFonts w:ascii="Cambria Math" w:eastAsiaTheme="minorEastAsia" w:hAnsi="Cambria Math" w:cs="Times New Roman"/>
-                                      <w:i/>
-                                      <w:sz w:val="24"/>
-                                      <w:szCs w:val="24"/>
-                                    </w:rPr>
-                                  </m:ctrlPr>
-                                </m:sSupPr>
-                                <m:e>
-                                  <m:d>
-                                    <m:dPr>
-                                      <m:ctrlPr>
-                                        <w:rPr>
-                                          <w:rFonts w:ascii="Cambria Math" w:eastAsiaTheme="minorEastAsia" w:hAnsi="Cambria Math" w:cs="Times New Roman"/>
-                                          <w:i/>
-                                          <w:sz w:val="24"/>
-                                          <w:szCs w:val="24"/>
-                                        </w:rPr>
-                                      </m:ctrlPr>
-                                    </m:dPr>
-                                    <m:e>
-                                      <m:r>
-                                        <w:rPr>
-                                          <w:rFonts w:ascii="Cambria Math" w:eastAsiaTheme="minorEastAsia" w:hAnsi="Cambria Math" w:cs="Times New Roman"/>
-                                          <w:sz w:val="24"/>
-                                          <w:szCs w:val="24"/>
-                                        </w:rPr>
-                                        <m:t>∂q</m:t>
-                                      </m:r>
-                                    </m:e>
-                                  </m:d>
-                                </m:e>
-                                <m:sup>
-                                  <m:r>
-                                    <w:rPr>
-                                      <w:rFonts w:ascii="Cambria Math" w:eastAsiaTheme="minorEastAsia" w:hAnsi="Cambria Math" w:cs="Times New Roman"/>
-                                      <w:sz w:val="24"/>
-                                      <w:szCs w:val="24"/>
-                                    </w:rPr>
-                                    <m:t>2</m:t>
-                                  </m:r>
-                                </m:sup>
-                              </m:sSup>
+                              <m:r>
+                                <w:rPr>
+                                  <w:rFonts w:ascii="Cambria Math" w:eastAsiaTheme="minorEastAsia" w:hAnsi="Cambria Math" w:cs="Times New Roman"/>
+                                  <w:sz w:val="24"/>
+                                  <w:szCs w:val="24"/>
+                                </w:rPr>
+                                <m:t>∂q</m:t>
+                              </m:r>
                             </m:e>
                           </m:d>
                         </m:e>
@@ -1343,31 +1265,15 @@
                       <w:sz w:val="24"/>
                       <w:szCs w:val="24"/>
                     </w:rPr>
-                    <m:t>∂S</m:t>
+                    <m:t xml:space="preserve">∂S </m:t>
                   </m:r>
                   <m:r>
                     <w:rPr>
-                      <w:rFonts w:ascii="Cambria Math" w:eastAsiaTheme="minorEastAsia" w:hAnsi="Cambria Math" w:cs="Times New Roman"/>
-                      <w:sz w:val="24"/>
-                      <w:szCs w:val="24"/>
-                    </w:rPr>
-                    <m:t xml:space="preserve"> </m:t>
-                  </m:r>
-                  <m:r>
-                    <w:rPr>
                       <w:rFonts w:ascii="Cambria Math" w:hAnsi="Cambria Math" w:cs="Times New Roman"/>
                       <w:sz w:val="24"/>
                       <w:szCs w:val="24"/>
                     </w:rPr>
-                    <m:t xml:space="preserve">+ </m:t>
-                  </m:r>
-                  <m:r>
-                    <w:rPr>
-                      <w:rFonts w:ascii="Cambria Math" w:hAnsi="Cambria Math" w:cs="Times New Roman"/>
-                      <w:sz w:val="24"/>
-                      <w:szCs w:val="24"/>
-                    </w:rPr>
-                    <m:t xml:space="preserve"> 1</m:t>
+                    <m:t>+  1</m:t>
                   </m:r>
                 </m:e>
               </m:d>
@@ -1493,52 +1399,14 @@
                                     </w:rPr>
                                     <m:t xml:space="preserve">2 × </m:t>
                                   </m:r>
-                                  <m:sSup>
-                                    <m:sSupPr>
-                                      <m:ctrlPr>
-                                        <w:rPr>
-                                          <w:rFonts w:ascii="Cambria Math" w:eastAsiaTheme="minorEastAsia" w:hAnsi="Cambria Math" w:cs="Times New Roman"/>
-                                          <w:i/>
-                                          <w:sz w:val="24"/>
-                                          <w:szCs w:val="24"/>
-                                        </w:rPr>
-                                      </m:ctrlPr>
-                                    </m:sSupPr>
-                                    <m:e>
-                                      <m:d>
-                                        <m:dPr>
-                                          <m:ctrlPr>
-                                            <w:rPr>
-                                              <w:rFonts w:ascii="Cambria Math" w:eastAsiaTheme="minorEastAsia" w:hAnsi="Cambria Math" w:cs="Times New Roman"/>
-                                              <w:i/>
-                                              <w:sz w:val="24"/>
-                                              <w:szCs w:val="24"/>
-                                            </w:rPr>
-                                          </m:ctrlPr>
-                                        </m:dPr>
-                                        <m:e>
-                                          <m:r>
-                                            <w:rPr>
-                                              <w:rFonts w:ascii="Cambria Math" w:eastAsiaTheme="minorEastAsia" w:hAnsi="Cambria Math" w:cs="Times New Roman"/>
-                                              <w:sz w:val="24"/>
-                                              <w:szCs w:val="24"/>
-                                            </w:rPr>
-                                            <m:t>∂q</m:t>
-                                          </m:r>
-                                        </m:e>
-                                      </m:d>
-                                    </m:e>
-                                    <m:sup>
-                                      <m:r>
-                                        <w:rPr>
-                                          <w:rFonts w:ascii="Cambria Math" w:eastAsiaTheme="minorEastAsia" w:hAnsi="Cambria Math" w:cs="Times New Roman"/>
-                                          <w:sz w:val="24"/>
-                                          <w:szCs w:val="24"/>
-                                        </w:rPr>
-                                        <m:t>2</m:t>
-                                      </m:r>
-                                    </m:sup>
-                                  </m:sSup>
+                                  <m:r>
+                                    <w:rPr>
+                                      <w:rFonts w:ascii="Cambria Math" w:eastAsiaTheme="minorEastAsia" w:hAnsi="Cambria Math" w:cs="Times New Roman"/>
+                                      <w:sz w:val="24"/>
+                                      <w:szCs w:val="24"/>
+                                    </w:rPr>
+                                    <m:t>∂q</m:t>
+                                  </m:r>
                                 </m:e>
                               </m:d>
                             </m:e>
@@ -1585,6 +1453,7 @@
           <w:szCs w:val="24"/>
         </w:rPr>
       </w:pPr>
+      <w:proofErr w:type="gramStart"/>
       <w:r>
         <w:rPr>
           <w:rFonts w:ascii="Times New Roman" w:hAnsi="Times New Roman" w:cs="Times New Roman"/>
@@ -1593,6 +1462,7 @@
         </w:rPr>
         <w:t>Quote’s :</w:t>
       </w:r>
+      <w:proofErr w:type="gramEnd"/>
     </w:p>
     <w:p>
       <w:pPr>
@@ -1604,6 +1474,7 @@
           <w:szCs w:val="24"/>
         </w:rPr>
       </w:pPr>
+      <w:proofErr w:type="gramStart"/>
       <w:r>
         <w:rPr>
           <w:rFonts w:ascii="Times New Roman" w:hAnsi="Times New Roman" w:cs="Times New Roman"/>
@@ -1618,7 +1489,16 @@
           <w:sz w:val="24"/>
           <w:szCs w:val="24"/>
         </w:rPr>
-        <w:t>don’t be doubt to be Great</w:t>
+        <w:t>don’t</w:t>
+      </w:r>
+      <w:proofErr w:type="gramEnd"/>
+      <w:r>
+        <w:rPr>
+          <w:rFonts w:ascii="Times New Roman" w:hAnsi="Times New Roman" w:cs="Times New Roman"/>
+          <w:sz w:val="24"/>
+          <w:szCs w:val="24"/>
+        </w:rPr>
+        <w:t xml:space="preserve"> be doubt to be Great</w:t>
       </w:r>
       <w:r>
         <w:rPr>
@@ -1664,7 +1544,25 @@
           <w:sz w:val="24"/>
           <w:szCs w:val="24"/>
         </w:rPr>
-        <w:t xml:space="preserve"> Omega, S. Tr. T. (Founder : BeruangLaut.ID)</w:t>
+        <w:t xml:space="preserve"> Omega, S. Tr. T. (</w:t>
+      </w:r>
+      <w:proofErr w:type="gramStart"/>
+      <w:r>
+        <w:rPr>
+          <w:rFonts w:ascii="Times New Roman" w:hAnsi="Times New Roman" w:cs="Times New Roman"/>
+          <w:sz w:val="24"/>
+          <w:szCs w:val="24"/>
+        </w:rPr>
+        <w:t>Founder :</w:t>
+      </w:r>
+      <w:proofErr w:type="gramEnd"/>
+      <w:r>
+        <w:rPr>
+          <w:rFonts w:ascii="Times New Roman" w:hAnsi="Times New Roman" w:cs="Times New Roman"/>
+          <w:sz w:val="24"/>
+          <w:szCs w:val="24"/>
+        </w:rPr>
+        <w:t xml:space="preserve"> BeruangLaut.ID)</w:t>
       </w:r>
     </w:p>
     <w:p>
@@ -1711,6 +1609,7 @@
         </w:rPr>
         <w:t xml:space="preserve"> </w:t>
       </w:r>
+      <w:proofErr w:type="gramStart"/>
       <w:r>
         <w:rPr>
           <w:rFonts w:ascii="Times New Roman" w:hAnsi="Times New Roman" w:cs="Times New Roman"/>
@@ -1725,7 +1624,16 @@
           <w:sz w:val="24"/>
           <w:szCs w:val="24"/>
         </w:rPr>
-        <w:t xml:space="preserve"> : </w:t>
+        <w:t xml:space="preserve"> :</w:t>
+      </w:r>
+      <w:proofErr w:type="gramEnd"/>
+      <w:r>
+        <w:rPr>
+          <w:rFonts w:ascii="Times New Roman" w:hAnsi="Times New Roman" w:cs="Times New Roman"/>
+          <w:sz w:val="24"/>
+          <w:szCs w:val="24"/>
+        </w:rPr>
+        <w:t xml:space="preserve"> </w:t>
       </w:r>
       <w:r>
         <w:rPr>

</xml_diff>

<commit_message>
Hamilton-Jacobi Equation Solution | (19:04 (W . I . B[Waktu Indonesia bagian Barat]), 06/02/2026), Batam, Kepulauan Riau, Indonesia | #SAVEPALESTINE2026 #1TESALONICENSES215 #LAWANPEMERINTAHINDONESIAKORUPPENINDASRAKYATINDONESIADENGANPENGETAHUAN #HIDUPMAHASISWA #HIDUPRAKYATINDONESIA #HIDUPWANGSANUSANTARA
Hamilton-Jacobi Equation Solution | (19:04 (W . I . B[Waktu Indonesia bagian Barat]), 06/02/2026), Batam, Kepulauan Riau, Indonesia | #SAVEPALESTINE2026 #1TESALONICENSES215 #LAWANPEMERINTAHINDONESIAKORUPPENINDASRAKYATINDONESIADENGANPENGETAHUAN #HIDUPMAHASISWA #HIDUPRAKYATINDONESIA #HIDUPWANGSANUSANTARA
</commit_message>
<xml_diff>
--- a/Hamilton-Jacobi Equation Solution.docx
+++ b/Hamilton-Jacobi Equation Solution.docx
@@ -856,38 +856,14 @@
                                 </w:rPr>
                                 <m:t>2 ×</m:t>
                               </m:r>
-                              <m:sSup>
-                                <m:sSupPr>
-                                  <m:ctrlPr>
-                                    <w:rPr>
-                                      <w:rFonts w:ascii="Cambria Math" w:hAnsi="Cambria Math" w:cs="Times New Roman"/>
-                                      <w:i/>
-                                      <w:sz w:val="24"/>
-                                      <w:szCs w:val="24"/>
-                                    </w:rPr>
-                                  </m:ctrlPr>
-                                </m:sSupPr>
-                                <m:e>
-                                  <m:r>
-                                    <w:rPr>
-                                      <w:rFonts w:ascii="Cambria Math" w:hAnsi="Cambria Math" w:cs="Times New Roman"/>
-                                      <w:sz w:val="24"/>
-                                      <w:szCs w:val="24"/>
-                                    </w:rPr>
-                                    <m:t>n</m:t>
-                                  </m:r>
-                                </m:e>
-                                <m:sup>
-                                  <m:r>
-                                    <w:rPr>
-                                      <w:rFonts w:ascii="Cambria Math" w:hAnsi="Cambria Math" w:cs="Times New Roman"/>
-                                      <w:sz w:val="24"/>
-                                      <w:szCs w:val="24"/>
-                                    </w:rPr>
-                                    <m:t>2</m:t>
-                                  </m:r>
-                                </m:sup>
-                              </m:sSup>
+                              <m:r>
+                                <w:rPr>
+                                  <w:rFonts w:ascii="Cambria Math" w:hAnsi="Cambria Math" w:cs="Times New Roman"/>
+                                  <w:sz w:val="24"/>
+                                  <w:szCs w:val="24"/>
+                                </w:rPr>
+                                <m:t xml:space="preserve"> n</m:t>
+                              </m:r>
                             </m:e>
                           </m:d>
                         </m:e>

</xml_diff>

<commit_message>
Hamilton-Jacobi Equation Solution | (14:29 (W . I . B[Waktu Indonesia bagian Barat]), 07/02/2026), Batam, Kepulauan Riau, Indonesia | #SAVEPALESTINE2026 #1TESALONICENSES215 #LAWANPEMERINTAHINDOENSIAKORUPPENINDASRAKYATINDONESIADENGANPENGETAHUAN #HIDUPMAHASISWA #HIDUPRAKYATINDONESIA #HIDUPWANGSANUSANTARA
Hamilton-Jacobi Equation Solution | (14:29 (W . I . B[Waktu Indonesia bagian Barat]), 07/02/2026), Batam, Kepulauan Riau, Indonesia | #SAVEPALESTINE2026 #1TESALONICENSES215 #LAWANPEMERINTAHINDOENSIAKORUPPENINDASRAKYATINDONESIADENGANPENGETAHUAN #HIDUPMAHASISWA #HIDUPRAKYATINDONESIA #HIDUPWANGSANUSANTARA
</commit_message>
<xml_diff>
--- a/Hamilton-Jacobi Equation Solution.docx
+++ b/Hamilton-Jacobi Equation Solution.docx
@@ -253,10 +253,8 @@
             </w:rPr>
             <m:t xml:space="preserve"> = </m:t>
           </m:r>
-          <m:nary>
-            <m:naryPr>
-              <m:chr m:val="∑"/>
-              <m:limLoc m:val="undOvr"/>
+          <m:d>
+            <m:dPr>
               <m:ctrlPr>
                 <w:rPr>
                   <w:rFonts w:ascii="Cambria Math" w:hAnsi="Cambria Math" w:cs="Times New Roman"/>
@@ -265,10 +263,12 @@
                   <w:szCs w:val="24"/>
                 </w:rPr>
               </m:ctrlPr>
-            </m:naryPr>
-            <m:sub>
+            </m:dPr>
+            <m:e>
               <m:d>
                 <m:dPr>
+                  <m:begChr m:val="{"/>
+                  <m:endChr m:val="}"/>
                   <m:ctrlPr>
                     <w:rPr>
                       <w:rFonts w:ascii="Cambria Math" w:hAnsi="Cambria Math" w:cs="Times New Roman"/>
@@ -279,20 +279,154 @@
                   </m:ctrlPr>
                 </m:dPr>
                 <m:e>
-                  <m:r>
-                    <w:rPr>
-                      <w:rFonts w:ascii="Cambria Math" w:hAnsi="Cambria Math" w:cs="Times New Roman"/>
-                      <w:sz w:val="24"/>
-                      <w:szCs w:val="24"/>
-                    </w:rPr>
-                    <m:t>x + 1</m:t>
-                  </m:r>
+                  <m:nary>
+                    <m:naryPr>
+                      <m:chr m:val="∑"/>
+                      <m:limLoc m:val="undOvr"/>
+                      <m:ctrlPr>
+                        <w:rPr>
+                          <w:rFonts w:ascii="Cambria Math" w:hAnsi="Cambria Math" w:cs="Times New Roman"/>
+                          <w:i/>
+                          <w:sz w:val="24"/>
+                          <w:szCs w:val="24"/>
+                        </w:rPr>
+                      </m:ctrlPr>
+                    </m:naryPr>
+                    <m:sub>
+                      <m:d>
+                        <m:dPr>
+                          <m:ctrlPr>
+                            <w:rPr>
+                              <w:rFonts w:ascii="Cambria Math" w:hAnsi="Cambria Math" w:cs="Times New Roman"/>
+                              <w:i/>
+                              <w:sz w:val="24"/>
+                              <w:szCs w:val="24"/>
+                            </w:rPr>
+                          </m:ctrlPr>
+                        </m:dPr>
+                        <m:e>
+                          <m:r>
+                            <w:rPr>
+                              <w:rFonts w:ascii="Cambria Math" w:hAnsi="Cambria Math" w:cs="Times New Roman"/>
+                              <w:sz w:val="24"/>
+                              <w:szCs w:val="24"/>
+                            </w:rPr>
+                            <m:t>x + 1</m:t>
+                          </m:r>
+                        </m:e>
+                      </m:d>
+                    </m:sub>
+                    <m:sup>
+                      <m:d>
+                        <m:dPr>
+                          <m:ctrlPr>
+                            <w:rPr>
+                              <w:rFonts w:ascii="Cambria Math" w:hAnsi="Cambria Math" w:cs="Times New Roman"/>
+                              <w:i/>
+                              <w:sz w:val="24"/>
+                              <w:szCs w:val="24"/>
+                            </w:rPr>
+                          </m:ctrlPr>
+                        </m:dPr>
+                        <m:e>
+                          <m:r>
+                            <w:rPr>
+                              <w:rFonts w:ascii="Cambria Math" w:hAnsi="Cambria Math" w:cs="Times New Roman"/>
+                              <w:sz w:val="24"/>
+                              <w:szCs w:val="24"/>
+                            </w:rPr>
+                            <m:t>n → ∞</m:t>
+                          </m:r>
+                        </m:e>
+                      </m:d>
+                    </m:sup>
+                    <m:e>
+                      <m:d>
+                        <m:dPr>
+                          <m:ctrlPr>
+                            <w:rPr>
+                              <w:rFonts w:ascii="Cambria Math" w:hAnsi="Cambria Math" w:cs="Times New Roman"/>
+                              <w:i/>
+                              <w:sz w:val="24"/>
+                              <w:szCs w:val="24"/>
+                            </w:rPr>
+                          </m:ctrlPr>
+                        </m:dPr>
+                        <m:e>
+                          <m:r>
+                            <w:rPr>
+                              <w:rFonts w:ascii="Cambria Math" w:hAnsi="Cambria Math" w:cs="Times New Roman"/>
+                              <w:sz w:val="24"/>
+                              <w:szCs w:val="24"/>
+                            </w:rPr>
+                            <m:t xml:space="preserve"> -</m:t>
+                          </m:r>
+                          <m:d>
+                            <m:dPr>
+                              <m:begChr m:val="{"/>
+                              <m:endChr m:val="}"/>
+                              <m:ctrlPr>
+                                <w:rPr>
+                                  <w:rFonts w:ascii="Cambria Math" w:hAnsi="Cambria Math" w:cs="Times New Roman"/>
+                                  <w:i/>
+                                  <w:sz w:val="24"/>
+                                  <w:szCs w:val="24"/>
+                                </w:rPr>
+                              </m:ctrlPr>
+                            </m:dPr>
+                            <m:e>
+                              <m:f>
+                                <m:fPr>
+                                  <m:ctrlPr>
+                                    <w:rPr>
+                                      <w:rFonts w:ascii="Cambria Math" w:hAnsi="Cambria Math" w:cs="Times New Roman"/>
+                                      <w:i/>
+                                      <w:sz w:val="24"/>
+                                      <w:szCs w:val="24"/>
+                                    </w:rPr>
+                                  </m:ctrlPr>
+                                </m:fPr>
+                                <m:num>
+                                  <m:r>
+                                    <w:rPr>
+                                      <w:rFonts w:ascii="Cambria Math" w:hAnsi="Cambria Math" w:cs="Times New Roman"/>
+                                      <w:sz w:val="24"/>
+                                      <w:szCs w:val="24"/>
+                                    </w:rPr>
+                                    <m:t>x</m:t>
+                                  </m:r>
+                                </m:num>
+                                <m:den>
+                                  <m:r>
+                                    <w:rPr>
+                                      <w:rFonts w:ascii="Cambria Math" w:hAnsi="Cambria Math" w:cs="Times New Roman"/>
+                                      <w:sz w:val="24"/>
+                                      <w:szCs w:val="24"/>
+                                    </w:rPr>
+                                    <m:t>n</m:t>
+                                  </m:r>
+                                </m:den>
+                              </m:f>
+                            </m:e>
+                          </m:d>
+                        </m:e>
+                      </m:d>
+                    </m:e>
+                  </m:nary>
                 </m:e>
               </m:d>
-            </m:sub>
-            <m:sup>
+              <m:r>
+                <w:rPr>
+                  <w:rFonts w:ascii="Cambria Math" w:hAnsi="Cambria Math" w:cs="Times New Roman"/>
+                  <w:sz w:val="24"/>
+                  <w:szCs w:val="24"/>
+                </w:rPr>
+                <m:t xml:space="preserve"> × </m:t>
+              </m:r>
               <m:d>
                 <m:dPr>
+                  <m:begChr m:val="{"/>
+                  <m:endChr m:val="}"/>
                   <m:ctrlPr>
                     <w:rPr>
                       <w:rFonts w:ascii="Cambria Math" w:hAnsi="Cambria Math" w:cs="Times New Roman"/>
@@ -303,42 +437,8 @@
                   </m:ctrlPr>
                 </m:dPr>
                 <m:e>
-                  <m:r>
-                    <w:rPr>
-                      <w:rFonts w:ascii="Cambria Math" w:hAnsi="Cambria Math" w:cs="Times New Roman"/>
-                      <w:sz w:val="24"/>
-                      <w:szCs w:val="24"/>
-                    </w:rPr>
-                    <m:t>n → ∞</m:t>
-                  </m:r>
-                </m:e>
-              </m:d>
-            </m:sup>
-            <m:e>
-              <m:d>
-                <m:dPr>
-                  <m:ctrlPr>
-                    <w:rPr>
-                      <w:rFonts w:ascii="Cambria Math" w:hAnsi="Cambria Math" w:cs="Times New Roman"/>
-                      <w:i/>
-                      <w:sz w:val="24"/>
-                      <w:szCs w:val="24"/>
-                    </w:rPr>
-                  </m:ctrlPr>
-                </m:dPr>
-                <m:e>
-                  <m:r>
-                    <w:rPr>
-                      <w:rFonts w:ascii="Cambria Math" w:hAnsi="Cambria Math" w:cs="Times New Roman"/>
-                      <w:sz w:val="24"/>
-                      <w:szCs w:val="24"/>
-                    </w:rPr>
-                    <m:t xml:space="preserve"> -</m:t>
-                  </m:r>
-                  <m:d>
-                    <m:dPr>
-                      <m:begChr m:val="{"/>
-                      <m:endChr m:val="}"/>
+                  <m:f>
+                    <m:fPr>
                       <m:ctrlPr>
                         <w:rPr>
                           <w:rFonts w:ascii="Cambria Math" w:hAnsi="Cambria Math" w:cs="Times New Roman"/>
@@ -347,10 +447,10 @@
                           <w:szCs w:val="24"/>
                         </w:rPr>
                       </m:ctrlPr>
-                    </m:dPr>
-                    <m:e>
-                      <m:f>
-                        <m:fPr>
+                    </m:fPr>
+                    <m:num>
+                      <m:d>
+                        <m:dPr>
                           <m:ctrlPr>
                             <w:rPr>
                               <w:rFonts w:ascii="Cambria Math" w:hAnsi="Cambria Math" w:cs="Times New Roman"/>
@@ -359,10 +459,12 @@
                               <w:szCs w:val="24"/>
                             </w:rPr>
                           </m:ctrlPr>
-                        </m:fPr>
-                        <m:num>
-                          <m:d>
-                            <m:dPr>
+                        </m:dPr>
+                        <m:e>
+                          <m:nary>
+                            <m:naryPr>
+                              <m:chr m:val="∑"/>
+                              <m:limLoc m:val="undOvr"/>
                               <m:ctrlPr>
                                 <w:rPr>
                                   <w:rFonts w:ascii="Cambria Math" w:hAnsi="Cambria Math" w:cs="Times New Roman"/>
@@ -371,16 +473,8 @@
                                   <w:szCs w:val="24"/>
                                 </w:rPr>
                               </m:ctrlPr>
-                            </m:dPr>
-                            <m:e>
-                              <m:r>
-                                <w:rPr>
-                                  <w:rFonts w:ascii="Cambria Math" w:hAnsi="Cambria Math" w:cs="Times New Roman"/>
-                                  <w:sz w:val="24"/>
-                                  <w:szCs w:val="24"/>
-                                </w:rPr>
-                                <m:t>x-</m:t>
-                              </m:r>
+                            </m:naryPr>
+                            <m:sub>
                               <m:d>
                                 <m:dPr>
                                   <m:ctrlPr>
@@ -399,7 +493,7 @@
                                       <w:sz w:val="24"/>
                                       <w:szCs w:val="24"/>
                                     </w:rPr>
-                                    <m:t>2 ×</m:t>
+                                    <m:t>x</m:t>
                                   </m:r>
                                   <m:r>
                                     <w:rPr>
@@ -407,30 +501,210 @@
                                       <w:sz w:val="24"/>
                                       <w:szCs w:val="24"/>
                                     </w:rPr>
-                                    <m:t xml:space="preserve"> n</m:t>
+                                    <m:t xml:space="preserve"> -</m:t>
+                                  </m:r>
+                                  <m:r>
+                                    <w:rPr>
+                                      <w:rFonts w:ascii="Cambria Math" w:hAnsi="Cambria Math" w:cs="Times New Roman"/>
+                                      <w:sz w:val="24"/>
+                                      <w:szCs w:val="24"/>
+                                    </w:rPr>
+                                    <m:t xml:space="preserve"> 1</m:t>
+                                  </m:r>
+                                </m:e>
+                              </m:d>
+                            </m:sub>
+                            <m:sup>
+                              <m:d>
+                                <m:dPr>
+                                  <m:ctrlPr>
+                                    <w:rPr>
+                                      <w:rFonts w:ascii="Cambria Math" w:hAnsi="Cambria Math" w:cs="Times New Roman"/>
+                                      <w:i/>
+                                      <w:sz w:val="24"/>
+                                      <w:szCs w:val="24"/>
+                                    </w:rPr>
+                                  </m:ctrlPr>
+                                </m:dPr>
+                                <m:e>
+                                  <m:r>
+                                    <w:rPr>
+                                      <w:rFonts w:ascii="Cambria Math" w:hAnsi="Cambria Math" w:cs="Times New Roman"/>
+                                      <w:sz w:val="24"/>
+                                      <w:szCs w:val="24"/>
+                                    </w:rPr>
+                                    <m:t>n → ∞</m:t>
+                                  </m:r>
+                                </m:e>
+                              </m:d>
+                            </m:sup>
+                            <m:e>
+                              <m:d>
+                                <m:dPr>
+                                  <m:ctrlPr>
+                                    <w:rPr>
+                                      <w:rFonts w:ascii="Cambria Math" w:hAnsi="Cambria Math" w:cs="Times New Roman"/>
+                                      <w:i/>
+                                      <w:sz w:val="24"/>
+                                      <w:szCs w:val="24"/>
+                                    </w:rPr>
+                                  </m:ctrlPr>
+                                </m:dPr>
+                                <m:e>
+                                  <m:r>
+                                    <w:rPr>
+                                      <w:rFonts w:ascii="Cambria Math" w:hAnsi="Cambria Math" w:cs="Times New Roman"/>
+                                      <w:sz w:val="24"/>
+                                      <w:szCs w:val="24"/>
+                                    </w:rPr>
+                                    <m:t xml:space="preserve"> -x</m:t>
                                   </m:r>
                                 </m:e>
                               </m:d>
                             </m:e>
-                          </m:d>
-                        </m:num>
-                        <m:den>
-                          <m:r>
+                          </m:nary>
+                        </m:e>
+                      </m:d>
+                    </m:num>
+                    <m:den>
+                      <m:d>
+                        <m:dPr>
+                          <m:ctrlPr>
                             <w:rPr>
                               <w:rFonts w:ascii="Cambria Math" w:hAnsi="Cambria Math" w:cs="Times New Roman"/>
+                              <w:i/>
                               <w:sz w:val="24"/>
                               <w:szCs w:val="24"/>
                             </w:rPr>
-                            <m:t>n</m:t>
-                          </m:r>
-                        </m:den>
-                      </m:f>
-                    </m:e>
-                  </m:d>
+                          </m:ctrlPr>
+                        </m:dPr>
+                        <m:e>
+                          <m:nary>
+                            <m:naryPr>
+                              <m:chr m:val="∑"/>
+                              <m:limLoc m:val="undOvr"/>
+                              <m:ctrlPr>
+                                <w:rPr>
+                                  <w:rFonts w:ascii="Cambria Math" w:hAnsi="Cambria Math" w:cs="Times New Roman"/>
+                                  <w:i/>
+                                  <w:sz w:val="24"/>
+                                  <w:szCs w:val="24"/>
+                                </w:rPr>
+                              </m:ctrlPr>
+                            </m:naryPr>
+                            <m:sub>
+                              <m:d>
+                                <m:dPr>
+                                  <m:ctrlPr>
+                                    <w:rPr>
+                                      <w:rFonts w:ascii="Cambria Math" w:hAnsi="Cambria Math" w:cs="Times New Roman"/>
+                                      <w:i/>
+                                      <w:sz w:val="24"/>
+                                      <w:szCs w:val="24"/>
+                                    </w:rPr>
+                                  </m:ctrlPr>
+                                </m:dPr>
+                                <m:e>
+                                  <m:r>
+                                    <w:rPr>
+                                      <w:rFonts w:ascii="Cambria Math" w:hAnsi="Cambria Math" w:cs="Times New Roman"/>
+                                      <w:sz w:val="24"/>
+                                      <w:szCs w:val="24"/>
+                                    </w:rPr>
+                                    <m:t xml:space="preserve">x + </m:t>
+                                  </m:r>
+                                  <m:r>
+                                    <w:rPr>
+                                      <w:rFonts w:ascii="Cambria Math" w:hAnsi="Cambria Math" w:cs="Times New Roman"/>
+                                      <w:sz w:val="24"/>
+                                      <w:szCs w:val="24"/>
+                                    </w:rPr>
+                                    <m:t>1</m:t>
+                                  </m:r>
+                                </m:e>
+                              </m:d>
+                            </m:sub>
+                            <m:sup>
+                              <m:d>
+                                <m:dPr>
+                                  <m:ctrlPr>
+                                    <w:rPr>
+                                      <w:rFonts w:ascii="Cambria Math" w:hAnsi="Cambria Math" w:cs="Times New Roman"/>
+                                      <w:i/>
+                                      <w:sz w:val="24"/>
+                                      <w:szCs w:val="24"/>
+                                    </w:rPr>
+                                  </m:ctrlPr>
+                                </m:dPr>
+                                <m:e>
+                                  <m:r>
+                                    <w:rPr>
+                                      <w:rFonts w:ascii="Cambria Math" w:hAnsi="Cambria Math" w:cs="Times New Roman"/>
+                                      <w:sz w:val="24"/>
+                                      <w:szCs w:val="24"/>
+                                    </w:rPr>
+                                    <m:t>n → ∞</m:t>
+                                  </m:r>
+                                </m:e>
+                              </m:d>
+                            </m:sup>
+                            <m:e>
+                              <m:d>
+                                <m:dPr>
+                                  <m:ctrlPr>
+                                    <w:rPr>
+                                      <w:rFonts w:ascii="Cambria Math" w:hAnsi="Cambria Math" w:cs="Times New Roman"/>
+                                      <w:i/>
+                                      <w:sz w:val="24"/>
+                                      <w:szCs w:val="24"/>
+                                    </w:rPr>
+                                  </m:ctrlPr>
+                                </m:dPr>
+                                <m:e>
+                                  <m:f>
+                                    <m:fPr>
+                                      <m:ctrlPr>
+                                        <w:rPr>
+                                          <w:rFonts w:ascii="Cambria Math" w:hAnsi="Cambria Math" w:cs="Times New Roman"/>
+                                          <w:i/>
+                                          <w:sz w:val="24"/>
+                                          <w:szCs w:val="24"/>
+                                        </w:rPr>
+                                      </m:ctrlPr>
+                                    </m:fPr>
+                                    <m:num>
+                                      <m:r>
+                                        <w:rPr>
+                                          <w:rFonts w:ascii="Cambria Math" w:hAnsi="Cambria Math" w:cs="Times New Roman"/>
+                                          <w:sz w:val="24"/>
+                                          <w:szCs w:val="24"/>
+                                        </w:rPr>
+                                        <m:t>x</m:t>
+                                      </m:r>
+                                    </m:num>
+                                    <m:den>
+                                      <m:r>
+                                        <w:rPr>
+                                          <w:rFonts w:ascii="Cambria Math" w:hAnsi="Cambria Math" w:cs="Times New Roman"/>
+                                          <w:sz w:val="24"/>
+                                          <w:szCs w:val="24"/>
+                                        </w:rPr>
+                                        <m:t>n</m:t>
+                                      </m:r>
+                                    </m:den>
+                                  </m:f>
+                                </m:e>
+                              </m:d>
+                            </m:e>
+                          </m:nary>
+                        </m:e>
+                      </m:d>
+                    </m:den>
+                  </m:f>
                 </m:e>
               </m:d>
             </m:e>
-          </m:nary>
+          </m:d>
         </m:oMath>
       </m:oMathPara>
     </w:p>
@@ -816,58 +1090,14 @@
                       </m:ctrlPr>
                     </m:fPr>
                     <m:num>
-                      <m:d>
-                        <m:dPr>
-                          <m:ctrlPr>
-                            <w:rPr>
-                              <w:rFonts w:ascii="Cambria Math" w:hAnsi="Cambria Math" w:cs="Times New Roman"/>
-                              <w:i/>
-                              <w:sz w:val="24"/>
-                              <w:szCs w:val="24"/>
-                            </w:rPr>
-                          </m:ctrlPr>
-                        </m:dPr>
-                        <m:e>
-                          <m:r>
-                            <w:rPr>
-                              <w:rFonts w:ascii="Cambria Math" w:hAnsi="Cambria Math" w:cs="Times New Roman"/>
-                              <w:sz w:val="24"/>
-                              <w:szCs w:val="24"/>
-                            </w:rPr>
-                            <m:t>x-</m:t>
-                          </m:r>
-                          <m:d>
-                            <m:dPr>
-                              <m:ctrlPr>
-                                <w:rPr>
-                                  <w:rFonts w:ascii="Cambria Math" w:hAnsi="Cambria Math" w:cs="Times New Roman"/>
-                                  <w:i/>
-                                  <w:sz w:val="24"/>
-                                  <w:szCs w:val="24"/>
-                                </w:rPr>
-                              </m:ctrlPr>
-                            </m:dPr>
-                            <m:e>
-                              <m:r>
-                                <w:rPr>
-                                  <w:rFonts w:ascii="Cambria Math" w:hAnsi="Cambria Math" w:cs="Times New Roman"/>
-                                  <w:sz w:val="24"/>
-                                  <w:szCs w:val="24"/>
-                                </w:rPr>
-                                <m:t>2 ×</m:t>
-                              </m:r>
-                              <m:r>
-                                <w:rPr>
-                                  <w:rFonts w:ascii="Cambria Math" w:hAnsi="Cambria Math" w:cs="Times New Roman"/>
-                                  <w:sz w:val="24"/>
-                                  <w:szCs w:val="24"/>
-                                </w:rPr>
-                                <m:t xml:space="preserve"> n</m:t>
-                              </m:r>
-                            </m:e>
-                          </m:d>
-                        </m:e>
-                      </m:d>
+                      <m:r>
+                        <w:rPr>
+                          <w:rFonts w:ascii="Cambria Math" w:hAnsi="Cambria Math" w:cs="Times New Roman"/>
+                          <w:sz w:val="24"/>
+                          <w:szCs w:val="24"/>
+                        </w:rPr>
+                        <m:t>x</m:t>
+                      </m:r>
                     </m:num>
                     <m:den>
                       <m:r>
@@ -938,11 +1168,558 @@
                       </m:ctrlPr>
                     </m:fPr>
                     <m:num>
+                      <m:r>
+                        <w:rPr>
+                          <w:rFonts w:ascii="Cambria Math" w:eastAsiaTheme="minorEastAsia" w:hAnsi="Cambria Math" w:cs="Times New Roman"/>
+                          <w:sz w:val="24"/>
+                          <w:szCs w:val="24"/>
+                        </w:rPr>
+                        <m:t>∂S</m:t>
+                      </m:r>
+                    </m:num>
+                    <m:den>
+                      <m:r>
+                        <w:rPr>
+                          <w:rFonts w:ascii="Cambria Math" w:eastAsiaTheme="minorEastAsia" w:hAnsi="Cambria Math" w:cs="Times New Roman"/>
+                          <w:sz w:val="24"/>
+                          <w:szCs w:val="24"/>
+                        </w:rPr>
+                        <m:t>∂q</m:t>
+                      </m:r>
+                    </m:den>
+                  </m:f>
+                </m:e>
+              </m:d>
+            </m:e>
+          </m:d>
+        </m:oMath>
+      </m:oMathPara>
+    </w:p>
+    <w:p>
+      <w:pPr>
+        <w:spacing w:line="360" w:lineRule="auto"/>
+        <w:jc w:val="center"/>
+        <w:rPr>
+          <w:rFonts w:ascii="Times New Roman" w:eastAsiaTheme="minorEastAsia" w:hAnsi="Times New Roman" w:cs="Times New Roman"/>
+          <w:sz w:val="24"/>
+          <w:szCs w:val="24"/>
+          <w:lang w:val="id-ID"/>
+        </w:rPr>
+      </w:pPr>
+    </w:p>
+    <w:p>
+      <w:pPr>
+        <w:spacing w:line="360" w:lineRule="auto"/>
+        <w:jc w:val="center"/>
+        <w:rPr>
+          <w:rFonts w:ascii="Times New Roman" w:eastAsiaTheme="minorEastAsia" w:hAnsi="Times New Roman" w:cs="Times New Roman"/>
+          <w:sz w:val="24"/>
+          <w:szCs w:val="24"/>
+          <w:lang w:val="id-ID"/>
+        </w:rPr>
+      </w:pPr>
+    </w:p>
+    <w:p>
+      <w:pPr>
+        <w:spacing w:line="360" w:lineRule="auto"/>
+        <w:jc w:val="center"/>
+        <w:rPr>
+          <w:rFonts w:ascii="Times New Roman" w:hAnsi="Times New Roman" w:cs="Times New Roman"/>
+          <w:sz w:val="24"/>
+          <w:szCs w:val="24"/>
+        </w:rPr>
+      </w:pPr>
+      <m:oMathPara>
+        <m:oMath>
+          <m:d>
+            <m:dPr>
+              <m:ctrlPr>
+                <w:rPr>
+                  <w:rFonts w:ascii="Cambria Math" w:hAnsi="Cambria Math" w:cs="Times New Roman"/>
+                  <w:i/>
+                  <w:sz w:val="24"/>
+                  <w:szCs w:val="24"/>
+                </w:rPr>
+              </m:ctrlPr>
+            </m:dPr>
+            <m:e>
+              <m:d>
+                <m:dPr>
+                  <m:begChr m:val="{"/>
+                  <m:endChr m:val="}"/>
+                  <m:ctrlPr>
+                    <w:rPr>
+                      <w:rFonts w:ascii="Cambria Math" w:hAnsi="Cambria Math" w:cs="Times New Roman"/>
+                      <w:i/>
+                      <w:sz w:val="24"/>
+                      <w:szCs w:val="24"/>
+                    </w:rPr>
+                  </m:ctrlPr>
+                </m:dPr>
+                <m:e>
+                  <m:nary>
+                    <m:naryPr>
+                      <m:chr m:val="∑"/>
+                      <m:limLoc m:val="undOvr"/>
+                      <m:ctrlPr>
+                        <w:rPr>
+                          <w:rFonts w:ascii="Cambria Math" w:hAnsi="Cambria Math" w:cs="Times New Roman"/>
+                          <w:i/>
+                          <w:sz w:val="24"/>
+                          <w:szCs w:val="24"/>
+                        </w:rPr>
+                      </m:ctrlPr>
+                    </m:naryPr>
+                    <m:sub>
                       <m:d>
                         <m:dPr>
                           <m:ctrlPr>
                             <w:rPr>
-                              <w:rFonts w:ascii="Cambria Math" w:eastAsiaTheme="minorEastAsia" w:hAnsi="Cambria Math" w:cs="Times New Roman"/>
+                              <w:rFonts w:ascii="Cambria Math" w:hAnsi="Cambria Math" w:cs="Times New Roman"/>
+                              <w:i/>
+                              <w:sz w:val="24"/>
+                              <w:szCs w:val="24"/>
+                            </w:rPr>
+                          </m:ctrlPr>
+                        </m:dPr>
+                        <m:e>
+                          <m:r>
+                            <w:rPr>
+                              <w:rFonts w:ascii="Cambria Math" w:hAnsi="Cambria Math" w:cs="Times New Roman"/>
+                              <w:sz w:val="24"/>
+                              <w:szCs w:val="24"/>
+                            </w:rPr>
+                            <m:t>x + 1</m:t>
+                          </m:r>
+                        </m:e>
+                      </m:d>
+                    </m:sub>
+                    <m:sup>
+                      <m:d>
+                        <m:dPr>
+                          <m:ctrlPr>
+                            <w:rPr>
+                              <w:rFonts w:ascii="Cambria Math" w:hAnsi="Cambria Math" w:cs="Times New Roman"/>
+                              <w:i/>
+                              <w:sz w:val="24"/>
+                              <w:szCs w:val="24"/>
+                            </w:rPr>
+                          </m:ctrlPr>
+                        </m:dPr>
+                        <m:e>
+                          <m:r>
+                            <w:rPr>
+                              <w:rFonts w:ascii="Cambria Math" w:hAnsi="Cambria Math" w:cs="Times New Roman"/>
+                              <w:sz w:val="24"/>
+                              <w:szCs w:val="24"/>
+                            </w:rPr>
+                            <m:t>n → ∞</m:t>
+                          </m:r>
+                        </m:e>
+                      </m:d>
+                    </m:sup>
+                    <m:e>
+                      <m:d>
+                        <m:dPr>
+                          <m:ctrlPr>
+                            <w:rPr>
+                              <w:rFonts w:ascii="Cambria Math" w:hAnsi="Cambria Math" w:cs="Times New Roman"/>
+                              <w:i/>
+                              <w:sz w:val="24"/>
+                              <w:szCs w:val="24"/>
+                            </w:rPr>
+                          </m:ctrlPr>
+                        </m:dPr>
+                        <m:e>
+                          <m:r>
+                            <w:rPr>
+                              <w:rFonts w:ascii="Cambria Math" w:hAnsi="Cambria Math" w:cs="Times New Roman"/>
+                              <w:sz w:val="24"/>
+                              <w:szCs w:val="24"/>
+                            </w:rPr>
+                            <m:t xml:space="preserve"> -</m:t>
+                          </m:r>
+                          <m:d>
+                            <m:dPr>
+                              <m:begChr m:val="{"/>
+                              <m:endChr m:val="}"/>
+                              <m:ctrlPr>
+                                <w:rPr>
+                                  <w:rFonts w:ascii="Cambria Math" w:hAnsi="Cambria Math" w:cs="Times New Roman"/>
+                                  <w:i/>
+                                  <w:sz w:val="24"/>
+                                  <w:szCs w:val="24"/>
+                                </w:rPr>
+                              </m:ctrlPr>
+                            </m:dPr>
+                            <m:e>
+                              <m:f>
+                                <m:fPr>
+                                  <m:ctrlPr>
+                                    <w:rPr>
+                                      <w:rFonts w:ascii="Cambria Math" w:hAnsi="Cambria Math" w:cs="Times New Roman"/>
+                                      <w:i/>
+                                      <w:sz w:val="24"/>
+                                      <w:szCs w:val="24"/>
+                                    </w:rPr>
+                                  </m:ctrlPr>
+                                </m:fPr>
+                                <m:num>
+                                  <m:r>
+                                    <w:rPr>
+                                      <w:rFonts w:ascii="Cambria Math" w:hAnsi="Cambria Math" w:cs="Times New Roman"/>
+                                      <w:sz w:val="24"/>
+                                      <w:szCs w:val="24"/>
+                                    </w:rPr>
+                                    <m:t>x</m:t>
+                                  </m:r>
+                                </m:num>
+                                <m:den>
+                                  <m:r>
+                                    <w:rPr>
+                                      <w:rFonts w:ascii="Cambria Math" w:hAnsi="Cambria Math" w:cs="Times New Roman"/>
+                                      <w:sz w:val="24"/>
+                                      <w:szCs w:val="24"/>
+                                    </w:rPr>
+                                    <m:t>n</m:t>
+                                  </m:r>
+                                </m:den>
+                              </m:f>
+                            </m:e>
+                          </m:d>
+                        </m:e>
+                      </m:d>
+                    </m:e>
+                  </m:nary>
+                </m:e>
+              </m:d>
+              <m:r>
+                <w:rPr>
+                  <w:rFonts w:ascii="Cambria Math" w:hAnsi="Cambria Math" w:cs="Times New Roman"/>
+                  <w:sz w:val="24"/>
+                  <w:szCs w:val="24"/>
+                </w:rPr>
+                <m:t xml:space="preserve"> × </m:t>
+              </m:r>
+              <m:d>
+                <m:dPr>
+                  <m:begChr m:val="{"/>
+                  <m:endChr m:val="}"/>
+                  <m:ctrlPr>
+                    <w:rPr>
+                      <w:rFonts w:ascii="Cambria Math" w:hAnsi="Cambria Math" w:cs="Times New Roman"/>
+                      <w:i/>
+                      <w:sz w:val="24"/>
+                      <w:szCs w:val="24"/>
+                    </w:rPr>
+                  </m:ctrlPr>
+                </m:dPr>
+                <m:e>
+                  <m:f>
+                    <m:fPr>
+                      <m:ctrlPr>
+                        <w:rPr>
+                          <w:rFonts w:ascii="Cambria Math" w:hAnsi="Cambria Math" w:cs="Times New Roman"/>
+                          <w:i/>
+                          <w:sz w:val="24"/>
+                          <w:szCs w:val="24"/>
+                        </w:rPr>
+                      </m:ctrlPr>
+                    </m:fPr>
+                    <m:num>
+                      <m:d>
+                        <m:dPr>
+                          <m:ctrlPr>
+                            <w:rPr>
+                              <w:rFonts w:ascii="Cambria Math" w:hAnsi="Cambria Math" w:cs="Times New Roman"/>
+                              <w:i/>
+                              <w:sz w:val="24"/>
+                              <w:szCs w:val="24"/>
+                            </w:rPr>
+                          </m:ctrlPr>
+                        </m:dPr>
+                        <m:e>
+                          <m:nary>
+                            <m:naryPr>
+                              <m:chr m:val="∑"/>
+                              <m:limLoc m:val="undOvr"/>
+                              <m:ctrlPr>
+                                <w:rPr>
+                                  <w:rFonts w:ascii="Cambria Math" w:hAnsi="Cambria Math" w:cs="Times New Roman"/>
+                                  <w:i/>
+                                  <w:sz w:val="24"/>
+                                  <w:szCs w:val="24"/>
+                                </w:rPr>
+                              </m:ctrlPr>
+                            </m:naryPr>
+                            <m:sub>
+                              <m:d>
+                                <m:dPr>
+                                  <m:ctrlPr>
+                                    <w:rPr>
+                                      <w:rFonts w:ascii="Cambria Math" w:hAnsi="Cambria Math" w:cs="Times New Roman"/>
+                                      <w:i/>
+                                      <w:sz w:val="24"/>
+                                      <w:szCs w:val="24"/>
+                                    </w:rPr>
+                                  </m:ctrlPr>
+                                </m:dPr>
+                                <m:e>
+                                  <m:r>
+                                    <w:rPr>
+                                      <w:rFonts w:ascii="Cambria Math" w:hAnsi="Cambria Math" w:cs="Times New Roman"/>
+                                      <w:sz w:val="24"/>
+                                      <w:szCs w:val="24"/>
+                                    </w:rPr>
+                                    <m:t>x - 1</m:t>
+                                  </m:r>
+                                </m:e>
+                              </m:d>
+                            </m:sub>
+                            <m:sup>
+                              <m:d>
+                                <m:dPr>
+                                  <m:ctrlPr>
+                                    <w:rPr>
+                                      <w:rFonts w:ascii="Cambria Math" w:hAnsi="Cambria Math" w:cs="Times New Roman"/>
+                                      <w:i/>
+                                      <w:sz w:val="24"/>
+                                      <w:szCs w:val="24"/>
+                                    </w:rPr>
+                                  </m:ctrlPr>
+                                </m:dPr>
+                                <m:e>
+                                  <m:r>
+                                    <w:rPr>
+                                      <w:rFonts w:ascii="Cambria Math" w:hAnsi="Cambria Math" w:cs="Times New Roman"/>
+                                      <w:sz w:val="24"/>
+                                      <w:szCs w:val="24"/>
+                                    </w:rPr>
+                                    <m:t>n → ∞</m:t>
+                                  </m:r>
+                                </m:e>
+                              </m:d>
+                            </m:sup>
+                            <m:e>
+                              <m:d>
+                                <m:dPr>
+                                  <m:ctrlPr>
+                                    <w:rPr>
+                                      <w:rFonts w:ascii="Cambria Math" w:hAnsi="Cambria Math" w:cs="Times New Roman"/>
+                                      <w:i/>
+                                      <w:sz w:val="24"/>
+                                      <w:szCs w:val="24"/>
+                                    </w:rPr>
+                                  </m:ctrlPr>
+                                </m:dPr>
+                                <m:e>
+                                  <m:r>
+                                    <w:rPr>
+                                      <w:rFonts w:ascii="Cambria Math" w:hAnsi="Cambria Math" w:cs="Times New Roman"/>
+                                      <w:sz w:val="24"/>
+                                      <w:szCs w:val="24"/>
+                                    </w:rPr>
+                                    <m:t xml:space="preserve"> -</m:t>
+                                  </m:r>
+                                  <m:r>
+                                    <w:rPr>
+                                      <w:rFonts w:ascii="Cambria Math" w:hAnsi="Cambria Math" w:cs="Times New Roman"/>
+                                      <w:sz w:val="24"/>
+                                      <w:szCs w:val="24"/>
+                                    </w:rPr>
+                                    <m:t>x</m:t>
+                                  </m:r>
+                                </m:e>
+                              </m:d>
+                            </m:e>
+                          </m:nary>
+                        </m:e>
+                      </m:d>
+                    </m:num>
+                    <m:den>
+                      <m:d>
+                        <m:dPr>
+                          <m:ctrlPr>
+                            <w:rPr>
+                              <w:rFonts w:ascii="Cambria Math" w:hAnsi="Cambria Math" w:cs="Times New Roman"/>
+                              <w:i/>
+                              <w:sz w:val="24"/>
+                              <w:szCs w:val="24"/>
+                            </w:rPr>
+                          </m:ctrlPr>
+                        </m:dPr>
+                        <m:e>
+                          <m:nary>
+                            <m:naryPr>
+                              <m:chr m:val="∑"/>
+                              <m:limLoc m:val="undOvr"/>
+                              <m:ctrlPr>
+                                <w:rPr>
+                                  <w:rFonts w:ascii="Cambria Math" w:hAnsi="Cambria Math" w:cs="Times New Roman"/>
+                                  <w:i/>
+                                  <w:sz w:val="24"/>
+                                  <w:szCs w:val="24"/>
+                                </w:rPr>
+                              </m:ctrlPr>
+                            </m:naryPr>
+                            <m:sub>
+                              <m:d>
+                                <m:dPr>
+                                  <m:ctrlPr>
+                                    <w:rPr>
+                                      <w:rFonts w:ascii="Cambria Math" w:hAnsi="Cambria Math" w:cs="Times New Roman"/>
+                                      <w:i/>
+                                      <w:sz w:val="24"/>
+                                      <w:szCs w:val="24"/>
+                                    </w:rPr>
+                                  </m:ctrlPr>
+                                </m:dPr>
+                                <m:e>
+                                  <m:r>
+                                    <w:rPr>
+                                      <w:rFonts w:ascii="Cambria Math" w:hAnsi="Cambria Math" w:cs="Times New Roman"/>
+                                      <w:sz w:val="24"/>
+                                      <w:szCs w:val="24"/>
+                                    </w:rPr>
+                                    <m:t>x + 1</m:t>
+                                  </m:r>
+                                </m:e>
+                              </m:d>
+                            </m:sub>
+                            <m:sup>
+                              <m:d>
+                                <m:dPr>
+                                  <m:ctrlPr>
+                                    <w:rPr>
+                                      <w:rFonts w:ascii="Cambria Math" w:hAnsi="Cambria Math" w:cs="Times New Roman"/>
+                                      <w:i/>
+                                      <w:sz w:val="24"/>
+                                      <w:szCs w:val="24"/>
+                                    </w:rPr>
+                                  </m:ctrlPr>
+                                </m:dPr>
+                                <m:e>
+                                  <m:r>
+                                    <w:rPr>
+                                      <w:rFonts w:ascii="Cambria Math" w:hAnsi="Cambria Math" w:cs="Times New Roman"/>
+                                      <w:sz w:val="24"/>
+                                      <w:szCs w:val="24"/>
+                                    </w:rPr>
+                                    <m:t>n → ∞</m:t>
+                                  </m:r>
+                                </m:e>
+                              </m:d>
+                            </m:sup>
+                            <m:e>
+                              <m:d>
+                                <m:dPr>
+                                  <m:ctrlPr>
+                                    <w:rPr>
+                                      <w:rFonts w:ascii="Cambria Math" w:hAnsi="Cambria Math" w:cs="Times New Roman"/>
+                                      <w:i/>
+                                      <w:sz w:val="24"/>
+                                      <w:szCs w:val="24"/>
+                                    </w:rPr>
+                                  </m:ctrlPr>
+                                </m:dPr>
+                                <m:e>
+                                  <m:f>
+                                    <m:fPr>
+                                      <m:ctrlPr>
+                                        <w:rPr>
+                                          <w:rFonts w:ascii="Cambria Math" w:hAnsi="Cambria Math" w:cs="Times New Roman"/>
+                                          <w:i/>
+                                          <w:sz w:val="24"/>
+                                          <w:szCs w:val="24"/>
+                                        </w:rPr>
+                                      </m:ctrlPr>
+                                    </m:fPr>
+                                    <m:num>
+                                      <m:r>
+                                        <w:rPr>
+                                          <w:rFonts w:ascii="Cambria Math" w:hAnsi="Cambria Math" w:cs="Times New Roman"/>
+                                          <w:sz w:val="24"/>
+                                          <w:szCs w:val="24"/>
+                                        </w:rPr>
+                                        <m:t>x</m:t>
+                                      </m:r>
+                                    </m:num>
+                                    <m:den>
+                                      <m:r>
+                                        <w:rPr>
+                                          <w:rFonts w:ascii="Cambria Math" w:hAnsi="Cambria Math" w:cs="Times New Roman"/>
+                                          <w:sz w:val="24"/>
+                                          <w:szCs w:val="24"/>
+                                        </w:rPr>
+                                        <m:t>n</m:t>
+                                      </m:r>
+                                    </m:den>
+                                  </m:f>
+                                </m:e>
+                              </m:d>
+                            </m:e>
+                          </m:nary>
+                        </m:e>
+                      </m:d>
+                    </m:den>
+                  </m:f>
+                </m:e>
+              </m:d>
+            </m:e>
+          </m:d>
+          <m:r>
+            <w:rPr>
+              <w:rFonts w:ascii="Cambria Math" w:hAnsi="Cambria Math" w:cs="Times New Roman"/>
+              <w:sz w:val="24"/>
+              <w:szCs w:val="24"/>
+            </w:rPr>
+            <m:t xml:space="preserve"> = </m:t>
+          </m:r>
+          <m:d>
+            <m:dPr>
+              <m:ctrlPr>
+                <w:rPr>
+                  <w:rFonts w:ascii="Cambria Math" w:hAnsi="Cambria Math" w:cs="Times New Roman"/>
+                  <w:i/>
+                  <w:sz w:val="24"/>
+                  <w:szCs w:val="24"/>
+                </w:rPr>
+              </m:ctrlPr>
+            </m:dPr>
+            <m:e>
+              <m:d>
+                <m:dPr>
+                  <m:begChr m:val="{"/>
+                  <m:endChr m:val="}"/>
+                  <m:ctrlPr>
+                    <w:rPr>
+                      <w:rFonts w:ascii="Cambria Math" w:hAnsi="Cambria Math" w:cs="Times New Roman"/>
+                      <w:i/>
+                      <w:sz w:val="24"/>
+                      <w:szCs w:val="24"/>
+                    </w:rPr>
+                  </m:ctrlPr>
+                </m:dPr>
+                <m:e>
+                  <m:nary>
+                    <m:naryPr>
+                      <m:chr m:val="∑"/>
+                      <m:limLoc m:val="undOvr"/>
+                      <m:ctrlPr>
+                        <w:rPr>
+                          <w:rFonts w:ascii="Cambria Math" w:hAnsi="Cambria Math" w:cs="Times New Roman"/>
+                          <w:i/>
+                          <w:sz w:val="24"/>
+                          <w:szCs w:val="24"/>
+                        </w:rPr>
+                      </m:ctrlPr>
+                    </m:naryPr>
+                    <m:sub>
+                      <m:d>
+                        <m:dPr>
+                          <m:ctrlPr>
+                            <w:rPr>
+                              <w:rFonts w:ascii="Cambria Math" w:hAnsi="Cambria Math" w:cs="Times New Roman"/>
                               <w:i/>
                               <w:sz w:val="24"/>
                               <w:szCs w:val="24"/>
@@ -956,7 +1733,71 @@
                               <w:sz w:val="24"/>
                               <w:szCs w:val="24"/>
                             </w:rPr>
-                            <m:t xml:space="preserve">∂S- </m:t>
+                            <m:t>∂S</m:t>
+                          </m:r>
+                          <m:r>
+                            <w:rPr>
+                              <w:rFonts w:ascii="Cambria Math" w:hAnsi="Cambria Math" w:cs="Times New Roman"/>
+                              <w:sz w:val="24"/>
+                              <w:szCs w:val="24"/>
+                            </w:rPr>
+                            <m:t xml:space="preserve"> + 1</m:t>
+                          </m:r>
+                        </m:e>
+                      </m:d>
+                    </m:sub>
+                    <m:sup>
+                      <m:d>
+                        <m:dPr>
+                          <m:ctrlPr>
+                            <w:rPr>
+                              <w:rFonts w:ascii="Cambria Math" w:hAnsi="Cambria Math" w:cs="Times New Roman"/>
+                              <w:i/>
+                              <w:sz w:val="24"/>
+                              <w:szCs w:val="24"/>
+                            </w:rPr>
+                          </m:ctrlPr>
+                        </m:dPr>
+                        <m:e>
+                          <m:r>
+                            <w:rPr>
+                              <w:rFonts w:ascii="Cambria Math" w:eastAsiaTheme="minorEastAsia" w:hAnsi="Cambria Math" w:cs="Times New Roman"/>
+                              <w:sz w:val="24"/>
+                              <w:szCs w:val="24"/>
+                            </w:rPr>
+                            <m:t>∂q</m:t>
+                          </m:r>
+                          <m:r>
+                            <w:rPr>
+                              <w:rFonts w:ascii="Cambria Math" w:hAnsi="Cambria Math" w:cs="Times New Roman"/>
+                              <w:sz w:val="24"/>
+                              <w:szCs w:val="24"/>
+                            </w:rPr>
+                            <m:t xml:space="preserve"> → ∞</m:t>
+                          </m:r>
+                        </m:e>
+                      </m:d>
+                    </m:sup>
+                    <m:e>
+                      <m:d>
+                        <m:dPr>
+                          <m:ctrlPr>
+                            <w:rPr>
+                              <w:rFonts w:ascii="Cambria Math" w:hAnsi="Cambria Math" w:cs="Times New Roman"/>
+                              <w:i/>
+                              <w:sz w:val="24"/>
+                              <w:szCs w:val="24"/>
+                            </w:rPr>
+                          </m:ctrlPr>
+                        </m:dPr>
+                        <m:e>
+                          <m:r>
+                            <w:rPr>
+                              <w:rFonts w:ascii="Cambria Math" w:hAnsi="Cambria Math" w:cs="Times New Roman"/>
+                              <w:sz w:val="24"/>
+                              <w:szCs w:val="24"/>
+                            </w:rPr>
+                            <m:t xml:space="preserve"> -</m:t>
                           </m:r>
                           <m:d>
                             <m:dPr>
@@ -964,7 +1805,7 @@
                               <m:endChr m:val="}"/>
                               <m:ctrlPr>
                                 <w:rPr>
-                                  <w:rFonts w:ascii="Cambria Math" w:eastAsiaTheme="minorEastAsia" w:hAnsi="Cambria Math" w:cs="Times New Roman"/>
+                                  <w:rFonts w:ascii="Cambria Math" w:hAnsi="Cambria Math" w:cs="Times New Roman"/>
                                   <w:i/>
                                   <w:sz w:val="24"/>
                                   <w:szCs w:val="24"/>
@@ -972,36 +1813,346 @@
                               </m:ctrlPr>
                             </m:dPr>
                             <m:e>
-                              <m:r>
-                                <w:rPr>
-                                  <w:rFonts w:ascii="Cambria Math" w:eastAsiaTheme="minorEastAsia" w:hAnsi="Cambria Math" w:cs="Times New Roman"/>
-                                  <w:sz w:val="24"/>
-                                  <w:szCs w:val="24"/>
-                                </w:rPr>
-                                <m:t xml:space="preserve">2 × </m:t>
-                              </m:r>
-                              <m:r>
-                                <w:rPr>
-                                  <w:rFonts w:ascii="Cambria Math" w:eastAsiaTheme="minorEastAsia" w:hAnsi="Cambria Math" w:cs="Times New Roman"/>
-                                  <w:sz w:val="24"/>
-                                  <w:szCs w:val="24"/>
-                                </w:rPr>
-                                <m:t>∂q</m:t>
-                              </m:r>
+                              <m:f>
+                                <m:fPr>
+                                  <m:ctrlPr>
+                                    <w:rPr>
+                                      <w:rFonts w:ascii="Cambria Math" w:hAnsi="Cambria Math" w:cs="Times New Roman"/>
+                                      <w:i/>
+                                      <w:sz w:val="24"/>
+                                      <w:szCs w:val="24"/>
+                                    </w:rPr>
+                                  </m:ctrlPr>
+                                </m:fPr>
+                                <m:num>
+                                  <m:r>
+                                    <w:rPr>
+                                      <w:rFonts w:ascii="Cambria Math" w:eastAsiaTheme="minorEastAsia" w:hAnsi="Cambria Math" w:cs="Times New Roman"/>
+                                      <w:sz w:val="24"/>
+                                      <w:szCs w:val="24"/>
+                                    </w:rPr>
+                                    <m:t>∂S</m:t>
+                                  </m:r>
+                                </m:num>
+                                <m:den>
+                                  <m:r>
+                                    <w:rPr>
+                                      <w:rFonts w:ascii="Cambria Math" w:eastAsiaTheme="minorEastAsia" w:hAnsi="Cambria Math" w:cs="Times New Roman"/>
+                                      <w:sz w:val="24"/>
+                                      <w:szCs w:val="24"/>
+                                    </w:rPr>
+                                    <m:t>∂q</m:t>
+                                  </m:r>
+                                </m:den>
+                              </m:f>
                             </m:e>
                           </m:d>
                         </m:e>
                       </m:d>
-                    </m:num>
-                    <m:den>
-                      <m:r>
+                    </m:e>
+                  </m:nary>
+                </m:e>
+              </m:d>
+              <m:r>
+                <w:rPr>
+                  <w:rFonts w:ascii="Cambria Math" w:hAnsi="Cambria Math" w:cs="Times New Roman"/>
+                  <w:sz w:val="24"/>
+                  <w:szCs w:val="24"/>
+                </w:rPr>
+                <m:t xml:space="preserve"> × </m:t>
+              </m:r>
+              <m:d>
+                <m:dPr>
+                  <m:begChr m:val="{"/>
+                  <m:endChr m:val="}"/>
+                  <m:ctrlPr>
+                    <w:rPr>
+                      <w:rFonts w:ascii="Cambria Math" w:hAnsi="Cambria Math" w:cs="Times New Roman"/>
+                      <w:i/>
+                      <w:sz w:val="24"/>
+                      <w:szCs w:val="24"/>
+                    </w:rPr>
+                  </m:ctrlPr>
+                </m:dPr>
+                <m:e>
+                  <m:f>
+                    <m:fPr>
+                      <m:ctrlPr>
                         <w:rPr>
-                          <w:rFonts w:ascii="Cambria Math" w:eastAsiaTheme="minorEastAsia" w:hAnsi="Cambria Math" w:cs="Times New Roman"/>
+                          <w:rFonts w:ascii="Cambria Math" w:hAnsi="Cambria Math" w:cs="Times New Roman"/>
+                          <w:i/>
                           <w:sz w:val="24"/>
                           <w:szCs w:val="24"/>
                         </w:rPr>
-                        <m:t>∂q</m:t>
-                      </m:r>
+                      </m:ctrlPr>
+                    </m:fPr>
+                    <m:num>
+                      <m:d>
+                        <m:dPr>
+                          <m:ctrlPr>
+                            <w:rPr>
+                              <w:rFonts w:ascii="Cambria Math" w:hAnsi="Cambria Math" w:cs="Times New Roman"/>
+                              <w:i/>
+                              <w:sz w:val="24"/>
+                              <w:szCs w:val="24"/>
+                            </w:rPr>
+                          </m:ctrlPr>
+                        </m:dPr>
+                        <m:e>
+                          <m:nary>
+                            <m:naryPr>
+                              <m:chr m:val="∑"/>
+                              <m:limLoc m:val="undOvr"/>
+                              <m:ctrlPr>
+                                <w:rPr>
+                                  <w:rFonts w:ascii="Cambria Math" w:hAnsi="Cambria Math" w:cs="Times New Roman"/>
+                                  <w:i/>
+                                  <w:sz w:val="24"/>
+                                  <w:szCs w:val="24"/>
+                                </w:rPr>
+                              </m:ctrlPr>
+                            </m:naryPr>
+                            <m:sub>
+                              <m:d>
+                                <m:dPr>
+                                  <m:ctrlPr>
+                                    <w:rPr>
+                                      <w:rFonts w:ascii="Cambria Math" w:hAnsi="Cambria Math" w:cs="Times New Roman"/>
+                                      <w:i/>
+                                      <w:sz w:val="24"/>
+                                      <w:szCs w:val="24"/>
+                                    </w:rPr>
+                                  </m:ctrlPr>
+                                </m:dPr>
+                                <m:e>
+                                  <m:r>
+                                    <w:rPr>
+                                      <w:rFonts w:ascii="Cambria Math" w:eastAsiaTheme="minorEastAsia" w:hAnsi="Cambria Math" w:cs="Times New Roman"/>
+                                      <w:sz w:val="24"/>
+                                      <w:szCs w:val="24"/>
+                                    </w:rPr>
+                                    <m:t>∂S</m:t>
+                                  </m:r>
+                                  <m:r>
+                                    <w:rPr>
+                                      <w:rFonts w:ascii="Cambria Math" w:hAnsi="Cambria Math" w:cs="Times New Roman"/>
+                                      <w:sz w:val="24"/>
+                                      <w:szCs w:val="24"/>
+                                    </w:rPr>
+                                    <m:t xml:space="preserve"> - 1</m:t>
+                                  </m:r>
+                                </m:e>
+                              </m:d>
+                            </m:sub>
+                            <m:sup>
+                              <m:d>
+                                <m:dPr>
+                                  <m:ctrlPr>
+                                    <w:rPr>
+                                      <w:rFonts w:ascii="Cambria Math" w:hAnsi="Cambria Math" w:cs="Times New Roman"/>
+                                      <w:i/>
+                                      <w:sz w:val="24"/>
+                                      <w:szCs w:val="24"/>
+                                    </w:rPr>
+                                  </m:ctrlPr>
+                                </m:dPr>
+                                <m:e>
+                                  <m:r>
+                                    <w:rPr>
+                                      <w:rFonts w:ascii="Cambria Math" w:eastAsiaTheme="minorEastAsia" w:hAnsi="Cambria Math" w:cs="Times New Roman"/>
+                                      <w:sz w:val="24"/>
+                                      <w:szCs w:val="24"/>
+                                    </w:rPr>
+                                    <m:t>∂q</m:t>
+                                  </m:r>
+                                  <m:r>
+                                    <w:rPr>
+                                      <w:rFonts w:ascii="Cambria Math" w:hAnsi="Cambria Math" w:cs="Times New Roman"/>
+                                      <w:sz w:val="24"/>
+                                      <w:szCs w:val="24"/>
+                                    </w:rPr>
+                                    <m:t xml:space="preserve"> → ∞</m:t>
+                                  </m:r>
+                                </m:e>
+                              </m:d>
+                            </m:sup>
+                            <m:e>
+                              <m:d>
+                                <m:dPr>
+                                  <m:ctrlPr>
+                                    <w:rPr>
+                                      <w:rFonts w:ascii="Cambria Math" w:eastAsiaTheme="minorEastAsia" w:hAnsi="Cambria Math" w:cs="Times New Roman"/>
+                                      <w:i/>
+                                      <w:sz w:val="24"/>
+                                      <w:szCs w:val="24"/>
+                                    </w:rPr>
+                                  </m:ctrlPr>
+                                </m:dPr>
+                                <m:e>
+                                  <m:r>
+                                    <w:rPr>
+                                      <w:rFonts w:ascii="Cambria Math" w:eastAsiaTheme="minorEastAsia" w:hAnsi="Cambria Math" w:cs="Times New Roman"/>
+                                      <w:sz w:val="24"/>
+                                      <w:szCs w:val="24"/>
+                                    </w:rPr>
+                                    <m:t xml:space="preserve"> -</m:t>
+                                  </m:r>
+                                  <m:r>
+                                    <w:rPr>
+                                      <w:rFonts w:ascii="Cambria Math" w:eastAsiaTheme="minorEastAsia" w:hAnsi="Cambria Math" w:cs="Times New Roman"/>
+                                      <w:sz w:val="24"/>
+                                      <w:szCs w:val="24"/>
+                                    </w:rPr>
+                                    <m:t>∂S</m:t>
+                                  </m:r>
+                                </m:e>
+                              </m:d>
+                            </m:e>
+                          </m:nary>
+                        </m:e>
+                      </m:d>
+                    </m:num>
+                    <m:den>
+                      <m:d>
+                        <m:dPr>
+                          <m:ctrlPr>
+                            <w:rPr>
+                              <w:rFonts w:ascii="Cambria Math" w:hAnsi="Cambria Math" w:cs="Times New Roman"/>
+                              <w:i/>
+                              <w:sz w:val="24"/>
+                              <w:szCs w:val="24"/>
+                            </w:rPr>
+                          </m:ctrlPr>
+                        </m:dPr>
+                        <m:e>
+                          <m:nary>
+                            <m:naryPr>
+                              <m:chr m:val="∑"/>
+                              <m:limLoc m:val="undOvr"/>
+                              <m:ctrlPr>
+                                <w:rPr>
+                                  <w:rFonts w:ascii="Cambria Math" w:hAnsi="Cambria Math" w:cs="Times New Roman"/>
+                                  <w:i/>
+                                  <w:sz w:val="24"/>
+                                  <w:szCs w:val="24"/>
+                                </w:rPr>
+                              </m:ctrlPr>
+                            </m:naryPr>
+                            <m:sub>
+                              <m:d>
+                                <m:dPr>
+                                  <m:ctrlPr>
+                                    <w:rPr>
+                                      <w:rFonts w:ascii="Cambria Math" w:hAnsi="Cambria Math" w:cs="Times New Roman"/>
+                                      <w:i/>
+                                      <w:sz w:val="24"/>
+                                      <w:szCs w:val="24"/>
+                                    </w:rPr>
+                                  </m:ctrlPr>
+                                </m:dPr>
+                                <m:e>
+                                  <m:r>
+                                    <w:rPr>
+                                      <w:rFonts w:ascii="Cambria Math" w:eastAsiaTheme="minorEastAsia" w:hAnsi="Cambria Math" w:cs="Times New Roman"/>
+                                      <w:sz w:val="24"/>
+                                      <w:szCs w:val="24"/>
+                                    </w:rPr>
+                                    <m:t>∂S</m:t>
+                                  </m:r>
+                                  <m:r>
+                                    <w:rPr>
+                                      <w:rFonts w:ascii="Cambria Math" w:hAnsi="Cambria Math" w:cs="Times New Roman"/>
+                                      <w:sz w:val="24"/>
+                                      <w:szCs w:val="24"/>
+                                    </w:rPr>
+                                    <m:t xml:space="preserve"> + 1</m:t>
+                                  </m:r>
+                                </m:e>
+                              </m:d>
+                            </m:sub>
+                            <m:sup>
+                              <m:d>
+                                <m:dPr>
+                                  <m:ctrlPr>
+                                    <w:rPr>
+                                      <w:rFonts w:ascii="Cambria Math" w:hAnsi="Cambria Math" w:cs="Times New Roman"/>
+                                      <w:i/>
+                                      <w:sz w:val="24"/>
+                                      <w:szCs w:val="24"/>
+                                    </w:rPr>
+                                  </m:ctrlPr>
+                                </m:dPr>
+                                <m:e>
+                                  <m:r>
+                                    <w:rPr>
+                                      <w:rFonts w:ascii="Cambria Math" w:eastAsiaTheme="minorEastAsia" w:hAnsi="Cambria Math" w:cs="Times New Roman"/>
+                                      <w:sz w:val="24"/>
+                                      <w:szCs w:val="24"/>
+                                    </w:rPr>
+                                    <m:t>∂q</m:t>
+                                  </m:r>
+                                  <m:r>
+                                    <w:rPr>
+                                      <w:rFonts w:ascii="Cambria Math" w:hAnsi="Cambria Math" w:cs="Times New Roman"/>
+                                      <w:sz w:val="24"/>
+                                      <w:szCs w:val="24"/>
+                                    </w:rPr>
+                                    <m:t xml:space="preserve"> → ∞</m:t>
+                                  </m:r>
+                                </m:e>
+                              </m:d>
+                            </m:sup>
+                            <m:e>
+                              <m:d>
+                                <m:dPr>
+                                  <m:ctrlPr>
+                                    <w:rPr>
+                                      <w:rFonts w:ascii="Cambria Math" w:hAnsi="Cambria Math" w:cs="Times New Roman"/>
+                                      <w:i/>
+                                      <w:sz w:val="24"/>
+                                      <w:szCs w:val="24"/>
+                                    </w:rPr>
+                                  </m:ctrlPr>
+                                </m:dPr>
+                                <m:e>
+                                  <m:f>
+                                    <m:fPr>
+                                      <m:ctrlPr>
+                                        <w:rPr>
+                                          <w:rFonts w:ascii="Cambria Math" w:hAnsi="Cambria Math" w:cs="Times New Roman"/>
+                                          <w:i/>
+                                          <w:sz w:val="24"/>
+                                          <w:szCs w:val="24"/>
+                                        </w:rPr>
+                                      </m:ctrlPr>
+                                    </m:fPr>
+                                    <m:num>
+                                      <m:r>
+                                        <w:rPr>
+                                          <w:rFonts w:ascii="Cambria Math" w:eastAsiaTheme="minorEastAsia" w:hAnsi="Cambria Math" w:cs="Times New Roman"/>
+                                          <w:sz w:val="24"/>
+                                          <w:szCs w:val="24"/>
+                                        </w:rPr>
+                                        <m:t>∂S</m:t>
+                                      </m:r>
+                                    </m:num>
+                                    <m:den>
+                                      <m:r>
+                                        <w:rPr>
+                                          <w:rFonts w:ascii="Cambria Math" w:eastAsiaTheme="minorEastAsia" w:hAnsi="Cambria Math" w:cs="Times New Roman"/>
+                                          <w:sz w:val="24"/>
+                                          <w:szCs w:val="24"/>
+                                        </w:rPr>
+                                        <m:t>∂q</m:t>
+                                      </m:r>
+                                    </m:den>
+                                  </m:f>
+                                </m:e>
+                              </m:d>
+                            </m:e>
+                          </m:nary>
+                        </m:e>
+                      </m:d>
                     </m:den>
                   </m:f>
                 </m:e>
@@ -1209,6 +2360,646 @@
             </w:rPr>
             <m:t xml:space="preserve"> = </m:t>
           </m:r>
+          <m:d>
+            <m:dPr>
+              <m:ctrlPr>
+                <w:rPr>
+                  <w:rFonts w:ascii="Cambria Math" w:hAnsi="Cambria Math" w:cs="Times New Roman"/>
+                  <w:i/>
+                  <w:sz w:val="24"/>
+                  <w:szCs w:val="24"/>
+                </w:rPr>
+              </m:ctrlPr>
+            </m:dPr>
+            <m:e>
+              <m:d>
+                <m:dPr>
+                  <m:begChr m:val="{"/>
+                  <m:endChr m:val="}"/>
+                  <m:ctrlPr>
+                    <w:rPr>
+                      <w:rFonts w:ascii="Cambria Math" w:hAnsi="Cambria Math" w:cs="Times New Roman"/>
+                      <w:i/>
+                      <w:sz w:val="24"/>
+                      <w:szCs w:val="24"/>
+                    </w:rPr>
+                  </m:ctrlPr>
+                </m:dPr>
+                <m:e>
+                  <m:nary>
+                    <m:naryPr>
+                      <m:chr m:val="∑"/>
+                      <m:limLoc m:val="undOvr"/>
+                      <m:ctrlPr>
+                        <w:rPr>
+                          <w:rFonts w:ascii="Cambria Math" w:hAnsi="Cambria Math" w:cs="Times New Roman"/>
+                          <w:i/>
+                          <w:sz w:val="24"/>
+                          <w:szCs w:val="24"/>
+                        </w:rPr>
+                      </m:ctrlPr>
+                    </m:naryPr>
+                    <m:sub>
+                      <m:d>
+                        <m:dPr>
+                          <m:ctrlPr>
+                            <w:rPr>
+                              <w:rFonts w:ascii="Cambria Math" w:hAnsi="Cambria Math" w:cs="Times New Roman"/>
+                              <w:i/>
+                              <w:sz w:val="24"/>
+                              <w:szCs w:val="24"/>
+                            </w:rPr>
+                          </m:ctrlPr>
+                        </m:dPr>
+                        <m:e>
+                          <m:r>
+                            <w:rPr>
+                              <w:rFonts w:ascii="Cambria Math" w:eastAsiaTheme="minorEastAsia" w:hAnsi="Cambria Math" w:cs="Times New Roman"/>
+                              <w:sz w:val="24"/>
+                              <w:szCs w:val="24"/>
+                            </w:rPr>
+                            <m:t>∂S</m:t>
+                          </m:r>
+                          <m:r>
+                            <w:rPr>
+                              <w:rFonts w:ascii="Cambria Math" w:hAnsi="Cambria Math" w:cs="Times New Roman"/>
+                              <w:sz w:val="24"/>
+                              <w:szCs w:val="24"/>
+                            </w:rPr>
+                            <m:t xml:space="preserve"> + 1</m:t>
+                          </m:r>
+                        </m:e>
+                      </m:d>
+                    </m:sub>
+                    <m:sup>
+                      <m:d>
+                        <m:dPr>
+                          <m:ctrlPr>
+                            <w:rPr>
+                              <w:rFonts w:ascii="Cambria Math" w:hAnsi="Cambria Math" w:cs="Times New Roman"/>
+                              <w:i/>
+                              <w:sz w:val="24"/>
+                              <w:szCs w:val="24"/>
+                            </w:rPr>
+                          </m:ctrlPr>
+                        </m:dPr>
+                        <m:e>
+                          <m:r>
+                            <w:rPr>
+                              <w:rFonts w:ascii="Cambria Math" w:eastAsiaTheme="minorEastAsia" w:hAnsi="Cambria Math" w:cs="Times New Roman"/>
+                              <w:sz w:val="24"/>
+                              <w:szCs w:val="24"/>
+                            </w:rPr>
+                            <m:t>∂q</m:t>
+                          </m:r>
+                          <m:r>
+                            <w:rPr>
+                              <w:rFonts w:ascii="Cambria Math" w:hAnsi="Cambria Math" w:cs="Times New Roman"/>
+                              <w:sz w:val="24"/>
+                              <w:szCs w:val="24"/>
+                            </w:rPr>
+                            <m:t xml:space="preserve"> → ∞</m:t>
+                          </m:r>
+                        </m:e>
+                      </m:d>
+                    </m:sup>
+                    <m:e>
+                      <m:d>
+                        <m:dPr>
+                          <m:ctrlPr>
+                            <w:rPr>
+                              <w:rFonts w:ascii="Cambria Math" w:hAnsi="Cambria Math" w:cs="Times New Roman"/>
+                              <w:i/>
+                              <w:sz w:val="24"/>
+                              <w:szCs w:val="24"/>
+                            </w:rPr>
+                          </m:ctrlPr>
+                        </m:dPr>
+                        <m:e>
+                          <m:r>
+                            <w:rPr>
+                              <w:rFonts w:ascii="Cambria Math" w:hAnsi="Cambria Math" w:cs="Times New Roman"/>
+                              <w:sz w:val="24"/>
+                              <w:szCs w:val="24"/>
+                            </w:rPr>
+                            <m:t>-</m:t>
+                          </m:r>
+                          <m:d>
+                            <m:dPr>
+                              <m:begChr m:val="{"/>
+                              <m:endChr m:val="}"/>
+                              <m:ctrlPr>
+                                <w:rPr>
+                                  <w:rFonts w:ascii="Cambria Math" w:hAnsi="Cambria Math" w:cs="Times New Roman"/>
+                                  <w:i/>
+                                  <w:sz w:val="24"/>
+                                  <w:szCs w:val="24"/>
+                                </w:rPr>
+                              </m:ctrlPr>
+                            </m:dPr>
+                            <m:e>
+                              <m:f>
+                                <m:fPr>
+                                  <m:ctrlPr>
+                                    <w:rPr>
+                                      <w:rFonts w:ascii="Cambria Math" w:hAnsi="Cambria Math" w:cs="Times New Roman"/>
+                                      <w:i/>
+                                      <w:sz w:val="24"/>
+                                      <w:szCs w:val="24"/>
+                                    </w:rPr>
+                                  </m:ctrlPr>
+                                </m:fPr>
+                                <m:num>
+                                  <m:r>
+                                    <w:rPr>
+                                      <w:rFonts w:ascii="Cambria Math" w:eastAsiaTheme="minorEastAsia" w:hAnsi="Cambria Math" w:cs="Times New Roman"/>
+                                      <w:sz w:val="24"/>
+                                      <w:szCs w:val="24"/>
+                                    </w:rPr>
+                                    <m:t>∂S</m:t>
+                                  </m:r>
+                                </m:num>
+                                <m:den>
+                                  <m:r>
+                                    <w:rPr>
+                                      <w:rFonts w:ascii="Cambria Math" w:eastAsiaTheme="minorEastAsia" w:hAnsi="Cambria Math" w:cs="Times New Roman"/>
+                                      <w:sz w:val="24"/>
+                                      <w:szCs w:val="24"/>
+                                    </w:rPr>
+                                    <m:t>∂q</m:t>
+                                  </m:r>
+                                </m:den>
+                              </m:f>
+                            </m:e>
+                          </m:d>
+                        </m:e>
+                      </m:d>
+                    </m:e>
+                  </m:nary>
+                </m:e>
+              </m:d>
+              <m:r>
+                <w:rPr>
+                  <w:rFonts w:ascii="Cambria Math" w:hAnsi="Cambria Math" w:cs="Times New Roman"/>
+                  <w:sz w:val="24"/>
+                  <w:szCs w:val="24"/>
+                </w:rPr>
+                <m:t xml:space="preserve"> × </m:t>
+              </m:r>
+              <m:d>
+                <m:dPr>
+                  <m:begChr m:val="{"/>
+                  <m:endChr m:val="}"/>
+                  <m:ctrlPr>
+                    <w:rPr>
+                      <w:rFonts w:ascii="Cambria Math" w:hAnsi="Cambria Math" w:cs="Times New Roman"/>
+                      <w:i/>
+                      <w:sz w:val="24"/>
+                      <w:szCs w:val="24"/>
+                    </w:rPr>
+                  </m:ctrlPr>
+                </m:dPr>
+                <m:e>
+                  <m:f>
+                    <m:fPr>
+                      <m:ctrlPr>
+                        <w:rPr>
+                          <w:rFonts w:ascii="Cambria Math" w:hAnsi="Cambria Math" w:cs="Times New Roman"/>
+                          <w:i/>
+                          <w:sz w:val="24"/>
+                          <w:szCs w:val="24"/>
+                        </w:rPr>
+                      </m:ctrlPr>
+                    </m:fPr>
+                    <m:num>
+                      <m:d>
+                        <m:dPr>
+                          <m:ctrlPr>
+                            <w:rPr>
+                              <w:rFonts w:ascii="Cambria Math" w:hAnsi="Cambria Math" w:cs="Times New Roman"/>
+                              <w:i/>
+                              <w:sz w:val="24"/>
+                              <w:szCs w:val="24"/>
+                            </w:rPr>
+                          </m:ctrlPr>
+                        </m:dPr>
+                        <m:e>
+                          <m:nary>
+                            <m:naryPr>
+                              <m:chr m:val="∑"/>
+                              <m:limLoc m:val="undOvr"/>
+                              <m:ctrlPr>
+                                <w:rPr>
+                                  <w:rFonts w:ascii="Cambria Math" w:hAnsi="Cambria Math" w:cs="Times New Roman"/>
+                                  <w:i/>
+                                  <w:sz w:val="24"/>
+                                  <w:szCs w:val="24"/>
+                                </w:rPr>
+                              </m:ctrlPr>
+                            </m:naryPr>
+                            <m:sub>
+                              <m:d>
+                                <m:dPr>
+                                  <m:ctrlPr>
+                                    <w:rPr>
+                                      <w:rFonts w:ascii="Cambria Math" w:hAnsi="Cambria Math" w:cs="Times New Roman"/>
+                                      <w:i/>
+                                      <w:sz w:val="24"/>
+                                      <w:szCs w:val="24"/>
+                                    </w:rPr>
+                                  </m:ctrlPr>
+                                </m:dPr>
+                                <m:e>
+                                  <m:r>
+                                    <w:rPr>
+                                      <w:rFonts w:ascii="Cambria Math" w:eastAsiaTheme="minorEastAsia" w:hAnsi="Cambria Math" w:cs="Times New Roman"/>
+                                      <w:sz w:val="24"/>
+                                      <w:szCs w:val="24"/>
+                                    </w:rPr>
+                                    <m:t>∂S</m:t>
+                                  </m:r>
+                                  <m:r>
+                                    <w:rPr>
+                                      <w:rFonts w:ascii="Cambria Math" w:hAnsi="Cambria Math" w:cs="Times New Roman"/>
+                                      <w:sz w:val="24"/>
+                                      <w:szCs w:val="24"/>
+                                    </w:rPr>
+                                    <m:t xml:space="preserve"> - 1</m:t>
+                                  </m:r>
+                                </m:e>
+                              </m:d>
+                            </m:sub>
+                            <m:sup>
+                              <m:d>
+                                <m:dPr>
+                                  <m:ctrlPr>
+                                    <w:rPr>
+                                      <w:rFonts w:ascii="Cambria Math" w:hAnsi="Cambria Math" w:cs="Times New Roman"/>
+                                      <w:i/>
+                                      <w:sz w:val="24"/>
+                                      <w:szCs w:val="24"/>
+                                    </w:rPr>
+                                  </m:ctrlPr>
+                                </m:dPr>
+                                <m:e>
+                                  <m:r>
+                                    <w:rPr>
+                                      <w:rFonts w:ascii="Cambria Math" w:eastAsiaTheme="minorEastAsia" w:hAnsi="Cambria Math" w:cs="Times New Roman"/>
+                                      <w:sz w:val="24"/>
+                                      <w:szCs w:val="24"/>
+                                    </w:rPr>
+                                    <m:t>∂q</m:t>
+                                  </m:r>
+                                  <m:r>
+                                    <w:rPr>
+                                      <w:rFonts w:ascii="Cambria Math" w:hAnsi="Cambria Math" w:cs="Times New Roman"/>
+                                      <w:sz w:val="24"/>
+                                      <w:szCs w:val="24"/>
+                                    </w:rPr>
+                                    <m:t xml:space="preserve"> → ∞</m:t>
+                                  </m:r>
+                                </m:e>
+                              </m:d>
+                            </m:sup>
+                            <m:e>
+                              <m:d>
+                                <m:dPr>
+                                  <m:ctrlPr>
+                                    <w:rPr>
+                                      <w:rFonts w:ascii="Cambria Math" w:eastAsiaTheme="minorEastAsia" w:hAnsi="Cambria Math" w:cs="Times New Roman"/>
+                                      <w:i/>
+                                      <w:sz w:val="24"/>
+                                      <w:szCs w:val="24"/>
+                                    </w:rPr>
+                                  </m:ctrlPr>
+                                </m:dPr>
+                                <m:e>
+                                  <m:r>
+                                    <w:rPr>
+                                      <w:rFonts w:ascii="Cambria Math" w:eastAsiaTheme="minorEastAsia" w:hAnsi="Cambria Math" w:cs="Times New Roman"/>
+                                      <w:sz w:val="24"/>
+                                      <w:szCs w:val="24"/>
+                                    </w:rPr>
+                                    <m:t xml:space="preserve"> -</m:t>
+                                  </m:r>
+                                  <m:r>
+                                    <w:rPr>
+                                      <w:rFonts w:ascii="Cambria Math" w:eastAsiaTheme="minorEastAsia" w:hAnsi="Cambria Math" w:cs="Times New Roman"/>
+                                      <w:sz w:val="24"/>
+                                      <w:szCs w:val="24"/>
+                                    </w:rPr>
+                                    <m:t>∂S</m:t>
+                                  </m:r>
+                                </m:e>
+                              </m:d>
+                            </m:e>
+                          </m:nary>
+                        </m:e>
+                      </m:d>
+                    </m:num>
+                    <m:den>
+                      <m:d>
+                        <m:dPr>
+                          <m:ctrlPr>
+                            <w:rPr>
+                              <w:rFonts w:ascii="Cambria Math" w:hAnsi="Cambria Math" w:cs="Times New Roman"/>
+                              <w:i/>
+                              <w:sz w:val="24"/>
+                              <w:szCs w:val="24"/>
+                            </w:rPr>
+                          </m:ctrlPr>
+                        </m:dPr>
+                        <m:e>
+                          <m:nary>
+                            <m:naryPr>
+                              <m:chr m:val="∑"/>
+                              <m:limLoc m:val="undOvr"/>
+                              <m:ctrlPr>
+                                <w:rPr>
+                                  <w:rFonts w:ascii="Cambria Math" w:hAnsi="Cambria Math" w:cs="Times New Roman"/>
+                                  <w:i/>
+                                  <w:sz w:val="24"/>
+                                  <w:szCs w:val="24"/>
+                                </w:rPr>
+                              </m:ctrlPr>
+                            </m:naryPr>
+                            <m:sub>
+                              <m:d>
+                                <m:dPr>
+                                  <m:ctrlPr>
+                                    <w:rPr>
+                                      <w:rFonts w:ascii="Cambria Math" w:hAnsi="Cambria Math" w:cs="Times New Roman"/>
+                                      <w:i/>
+                                      <w:sz w:val="24"/>
+                                      <w:szCs w:val="24"/>
+                                    </w:rPr>
+                                  </m:ctrlPr>
+                                </m:dPr>
+                                <m:e>
+                                  <m:r>
+                                    <w:rPr>
+                                      <w:rFonts w:ascii="Cambria Math" w:eastAsiaTheme="minorEastAsia" w:hAnsi="Cambria Math" w:cs="Times New Roman"/>
+                                      <w:sz w:val="24"/>
+                                      <w:szCs w:val="24"/>
+                                    </w:rPr>
+                                    <m:t>∂S</m:t>
+                                  </m:r>
+                                  <m:r>
+                                    <w:rPr>
+                                      <w:rFonts w:ascii="Cambria Math" w:hAnsi="Cambria Math" w:cs="Times New Roman"/>
+                                      <w:sz w:val="24"/>
+                                      <w:szCs w:val="24"/>
+                                    </w:rPr>
+                                    <m:t xml:space="preserve"> + 1</m:t>
+                                  </m:r>
+                                </m:e>
+                              </m:d>
+                            </m:sub>
+                            <m:sup>
+                              <m:d>
+                                <m:dPr>
+                                  <m:ctrlPr>
+                                    <w:rPr>
+                                      <w:rFonts w:ascii="Cambria Math" w:hAnsi="Cambria Math" w:cs="Times New Roman"/>
+                                      <w:i/>
+                                      <w:sz w:val="24"/>
+                                      <w:szCs w:val="24"/>
+                                    </w:rPr>
+                                  </m:ctrlPr>
+                                </m:dPr>
+                                <m:e>
+                                  <m:r>
+                                    <w:rPr>
+                                      <w:rFonts w:ascii="Cambria Math" w:eastAsiaTheme="minorEastAsia" w:hAnsi="Cambria Math" w:cs="Times New Roman"/>
+                                      <w:sz w:val="24"/>
+                                      <w:szCs w:val="24"/>
+                                    </w:rPr>
+                                    <m:t>∂q</m:t>
+                                  </m:r>
+                                  <m:r>
+                                    <w:rPr>
+                                      <w:rFonts w:ascii="Cambria Math" w:hAnsi="Cambria Math" w:cs="Times New Roman"/>
+                                      <w:sz w:val="24"/>
+                                      <w:szCs w:val="24"/>
+                                    </w:rPr>
+                                    <m:t xml:space="preserve"> → ∞</m:t>
+                                  </m:r>
+                                </m:e>
+                              </m:d>
+                            </m:sup>
+                            <m:e>
+                              <m:d>
+                                <m:dPr>
+                                  <m:ctrlPr>
+                                    <w:rPr>
+                                      <w:rFonts w:ascii="Cambria Math" w:hAnsi="Cambria Math" w:cs="Times New Roman"/>
+                                      <w:i/>
+                                      <w:sz w:val="24"/>
+                                      <w:szCs w:val="24"/>
+                                    </w:rPr>
+                                  </m:ctrlPr>
+                                </m:dPr>
+                                <m:e>
+                                  <m:f>
+                                    <m:fPr>
+                                      <m:ctrlPr>
+                                        <w:rPr>
+                                          <w:rFonts w:ascii="Cambria Math" w:hAnsi="Cambria Math" w:cs="Times New Roman"/>
+                                          <w:i/>
+                                          <w:sz w:val="24"/>
+                                          <w:szCs w:val="24"/>
+                                        </w:rPr>
+                                      </m:ctrlPr>
+                                    </m:fPr>
+                                    <m:num>
+                                      <m:r>
+                                        <w:rPr>
+                                          <w:rFonts w:ascii="Cambria Math" w:eastAsiaTheme="minorEastAsia" w:hAnsi="Cambria Math" w:cs="Times New Roman"/>
+                                          <w:sz w:val="24"/>
+                                          <w:szCs w:val="24"/>
+                                        </w:rPr>
+                                        <m:t>∂S</m:t>
+                                      </m:r>
+                                    </m:num>
+                                    <m:den>
+                                      <m:r>
+                                        <w:rPr>
+                                          <w:rFonts w:ascii="Cambria Math" w:eastAsiaTheme="minorEastAsia" w:hAnsi="Cambria Math" w:cs="Times New Roman"/>
+                                          <w:sz w:val="24"/>
+                                          <w:szCs w:val="24"/>
+                                        </w:rPr>
+                                        <m:t>∂q</m:t>
+                                      </m:r>
+                                    </m:den>
+                                  </m:f>
+                                </m:e>
+                              </m:d>
+                            </m:e>
+                          </m:nary>
+                        </m:e>
+                      </m:d>
+                    </m:den>
+                  </m:f>
+                </m:e>
+              </m:d>
+            </m:e>
+          </m:d>
+        </m:oMath>
+      </m:oMathPara>
+    </w:p>
+    <w:p>
+      <w:pPr>
+        <w:spacing w:line="360" w:lineRule="auto"/>
+        <w:jc w:val="center"/>
+        <w:rPr>
+          <w:rFonts w:ascii="Times New Roman" w:eastAsiaTheme="minorEastAsia" w:hAnsi="Times New Roman" w:cs="Times New Roman"/>
+          <w:sz w:val="24"/>
+          <w:szCs w:val="24"/>
+          <w:lang w:val="id-ID"/>
+        </w:rPr>
+      </w:pPr>
+    </w:p>
+    <w:p>
+      <w:pPr>
+        <w:spacing w:line="360" w:lineRule="auto"/>
+        <w:jc w:val="center"/>
+        <w:rPr>
+          <w:rFonts w:ascii="Times New Roman" w:hAnsi="Times New Roman" w:cs="Times New Roman"/>
+          <w:sz w:val="24"/>
+          <w:szCs w:val="24"/>
+        </w:rPr>
+      </w:pPr>
+      <m:oMathPara>
+        <m:oMath>
+          <m:d>
+            <m:dPr>
+              <m:ctrlPr>
+                <w:rPr>
+                  <w:rFonts w:ascii="Cambria Math" w:eastAsiaTheme="minorEastAsia" w:hAnsi="Cambria Math" w:cs="Times New Roman"/>
+                  <w:i/>
+                  <w:sz w:val="24"/>
+                  <w:szCs w:val="24"/>
+                </w:rPr>
+              </m:ctrlPr>
+            </m:dPr>
+            <m:e>
+              <m:r>
+                <w:rPr>
+                  <w:rFonts w:ascii="Cambria Math" w:eastAsiaTheme="minorEastAsia" w:hAnsi="Cambria Math" w:cs="Times New Roman"/>
+                  <w:sz w:val="24"/>
+                  <w:szCs w:val="24"/>
+                </w:rPr>
+                <m:t>H</m:t>
+              </m:r>
+              <m:d>
+                <m:dPr>
+                  <m:begChr m:val="{"/>
+                  <m:endChr m:val="}"/>
+                  <m:ctrlPr>
+                    <w:rPr>
+                      <w:rFonts w:ascii="Cambria Math" w:eastAsiaTheme="minorEastAsia" w:hAnsi="Cambria Math" w:cs="Times New Roman"/>
+                      <w:i/>
+                      <w:sz w:val="24"/>
+                      <w:szCs w:val="24"/>
+                    </w:rPr>
+                  </m:ctrlPr>
+                </m:dPr>
+                <m:e>
+                  <m:r>
+                    <w:rPr>
+                      <w:rFonts w:ascii="Cambria Math" w:eastAsiaTheme="minorEastAsia" w:hAnsi="Cambria Math" w:cs="Times New Roman"/>
+                      <w:sz w:val="24"/>
+                      <w:szCs w:val="24"/>
+                    </w:rPr>
+                    <m:t xml:space="preserve">q, </m:t>
+                  </m:r>
+                  <m:f>
+                    <m:fPr>
+                      <m:ctrlPr>
+                        <w:rPr>
+                          <w:rFonts w:ascii="Cambria Math" w:eastAsiaTheme="minorEastAsia" w:hAnsi="Cambria Math" w:cs="Times New Roman"/>
+                          <w:i/>
+                          <w:sz w:val="24"/>
+                          <w:szCs w:val="24"/>
+                        </w:rPr>
+                      </m:ctrlPr>
+                    </m:fPr>
+                    <m:num>
+                      <m:r>
+                        <w:rPr>
+                          <w:rFonts w:ascii="Cambria Math" w:eastAsiaTheme="minorEastAsia" w:hAnsi="Cambria Math" w:cs="Times New Roman"/>
+                          <w:sz w:val="24"/>
+                          <w:szCs w:val="24"/>
+                        </w:rPr>
+                        <m:t>∂S</m:t>
+                      </m:r>
+                    </m:num>
+                    <m:den>
+                      <m:r>
+                        <w:rPr>
+                          <w:rFonts w:ascii="Cambria Math" w:eastAsiaTheme="minorEastAsia" w:hAnsi="Cambria Math" w:cs="Times New Roman"/>
+                          <w:sz w:val="24"/>
+                          <w:szCs w:val="24"/>
+                        </w:rPr>
+                        <m:t>∂q</m:t>
+                      </m:r>
+                    </m:den>
+                  </m:f>
+                  <m:r>
+                    <w:rPr>
+                      <w:rFonts w:ascii="Cambria Math" w:eastAsiaTheme="minorEastAsia" w:hAnsi="Cambria Math" w:cs="Times New Roman"/>
+                      <w:sz w:val="24"/>
+                      <w:szCs w:val="24"/>
+                    </w:rPr>
+                    <m:t>, t</m:t>
+                  </m:r>
+                </m:e>
+              </m:d>
+            </m:e>
+          </m:d>
+          <m:r>
+            <w:rPr>
+              <w:rFonts w:ascii="Cambria Math" w:hAnsi="Cambria Math" w:cs="Times New Roman"/>
+              <w:sz w:val="24"/>
+              <w:szCs w:val="24"/>
+            </w:rPr>
+            <m:t xml:space="preserve"> = </m:t>
+          </m:r>
+          <m:r>
+            <w:rPr>
+              <w:rFonts w:ascii="Cambria Math" w:eastAsiaTheme="minorEastAsia" w:hAnsi="Cambria Math" w:cs="Times New Roman"/>
+              <w:sz w:val="24"/>
+              <w:szCs w:val="24"/>
+            </w:rPr>
+            <m:t>E</m:t>
+          </m:r>
+        </m:oMath>
+      </m:oMathPara>
+    </w:p>
+    <w:p>
+      <w:pPr>
+        <w:spacing w:line="360" w:lineRule="auto"/>
+        <w:jc w:val="center"/>
+        <w:rPr>
+          <w:rFonts w:ascii="Times New Roman" w:eastAsiaTheme="minorEastAsia" w:hAnsi="Times New Roman" w:cs="Times New Roman"/>
+          <w:sz w:val="24"/>
+          <w:szCs w:val="24"/>
+          <w:lang w:val="id-ID"/>
+        </w:rPr>
+      </w:pPr>
+    </w:p>
+    <w:p>
+      <w:pPr>
+        <w:spacing w:line="360" w:lineRule="auto"/>
+        <w:jc w:val="center"/>
+        <w:rPr>
+          <w:rFonts w:ascii="Times New Roman" w:hAnsi="Times New Roman" w:cs="Times New Roman"/>
+          <w:sz w:val="24"/>
+          <w:szCs w:val="24"/>
+        </w:rPr>
+      </w:pPr>
+      <m:oMathPara>
+        <m:oMath>
           <m:nary>
             <m:naryPr>
               <m:chr m:val="∑"/>
@@ -1241,7 +3032,7 @@
                       <w:sz w:val="24"/>
                       <w:szCs w:val="24"/>
                     </w:rPr>
-                    <m:t xml:space="preserve">∂S </m:t>
+                    <m:t>∂S</m:t>
                   </m:r>
                   <m:r>
                     <w:rPr>
@@ -1249,7 +3040,7 @@
                       <w:sz w:val="24"/>
                       <w:szCs w:val="24"/>
                     </w:rPr>
-                    <m:t>+  1</m:t>
+                    <m:t xml:space="preserve"> - 1</m:t>
                   </m:r>
                 </m:e>
               </m:d>
@@ -1287,11 +3078,43 @@
               </m:d>
             </m:sup>
             <m:e>
+              <m:r>
+                <w:rPr>
+                  <w:rFonts w:ascii="Cambria Math" w:eastAsiaTheme="minorEastAsia" w:hAnsi="Cambria Math" w:cs="Times New Roman"/>
+                  <w:sz w:val="24"/>
+                  <w:szCs w:val="24"/>
+                </w:rPr>
+                <m:t>E</m:t>
+              </m:r>
+            </m:e>
+          </m:nary>
+          <m:r>
+            <w:rPr>
+              <w:rFonts w:ascii="Cambria Math" w:hAnsi="Cambria Math" w:cs="Times New Roman"/>
+              <w:sz w:val="24"/>
+              <w:szCs w:val="24"/>
+            </w:rPr>
+            <m:t xml:space="preserve"> = </m:t>
+          </m:r>
+          <m:d>
+            <m:dPr>
+              <m:ctrlPr>
+                <w:rPr>
+                  <w:rFonts w:ascii="Cambria Math" w:hAnsi="Cambria Math" w:cs="Times New Roman"/>
+                  <w:i/>
+                  <w:sz w:val="24"/>
+                  <w:szCs w:val="24"/>
+                </w:rPr>
+              </m:ctrlPr>
+            </m:dPr>
+            <m:e>
               <m:d>
                 <m:dPr>
+                  <m:begChr m:val="{"/>
+                  <m:endChr m:val="}"/>
                   <m:ctrlPr>
                     <w:rPr>
-                      <w:rFonts w:ascii="Cambria Math" w:eastAsiaTheme="minorEastAsia" w:hAnsi="Cambria Math" w:cs="Times New Roman"/>
+                      <w:rFonts w:ascii="Cambria Math" w:hAnsi="Cambria Math" w:cs="Times New Roman"/>
                       <w:i/>
                       <w:sz w:val="24"/>
                       <w:szCs w:val="24"/>
@@ -1299,96 +3122,64 @@
                   </m:ctrlPr>
                 </m:dPr>
                 <m:e>
-                  <m:r>
-                    <w:rPr>
-                      <w:rFonts w:ascii="Cambria Math" w:eastAsiaTheme="minorEastAsia" w:hAnsi="Cambria Math" w:cs="Times New Roman"/>
-                      <w:sz w:val="24"/>
-                      <w:szCs w:val="24"/>
-                    </w:rPr>
-                    <m:t>-</m:t>
-                  </m:r>
-                  <m:d>
-                    <m:dPr>
-                      <m:begChr m:val="{"/>
-                      <m:endChr m:val="}"/>
+                  <m:nary>
+                    <m:naryPr>
+                      <m:chr m:val="∑"/>
+                      <m:limLoc m:val="undOvr"/>
                       <m:ctrlPr>
                         <w:rPr>
-                          <w:rFonts w:ascii="Cambria Math" w:eastAsiaTheme="minorEastAsia" w:hAnsi="Cambria Math" w:cs="Times New Roman"/>
+                          <w:rFonts w:ascii="Cambria Math" w:hAnsi="Cambria Math" w:cs="Times New Roman"/>
                           <w:i/>
                           <w:sz w:val="24"/>
                           <w:szCs w:val="24"/>
                         </w:rPr>
                       </m:ctrlPr>
-                    </m:dPr>
-                    <m:e>
-                      <m:f>
-                        <m:fPr>
+                    </m:naryPr>
+                    <m:sub>
+                      <m:d>
+                        <m:dPr>
                           <m:ctrlPr>
                             <w:rPr>
-                              <w:rFonts w:ascii="Cambria Math" w:eastAsiaTheme="minorEastAsia" w:hAnsi="Cambria Math" w:cs="Times New Roman"/>
+                              <w:rFonts w:ascii="Cambria Math" w:hAnsi="Cambria Math" w:cs="Times New Roman"/>
                               <w:i/>
                               <w:sz w:val="24"/>
                               <w:szCs w:val="24"/>
                             </w:rPr>
                           </m:ctrlPr>
-                        </m:fPr>
-                        <m:num>
-                          <m:d>
-                            <m:dPr>
-                              <m:ctrlPr>
-                                <w:rPr>
-                                  <w:rFonts w:ascii="Cambria Math" w:eastAsiaTheme="minorEastAsia" w:hAnsi="Cambria Math" w:cs="Times New Roman"/>
-                                  <w:i/>
-                                  <w:sz w:val="24"/>
-                                  <w:szCs w:val="24"/>
-                                </w:rPr>
-                              </m:ctrlPr>
-                            </m:dPr>
-                            <m:e>
-                              <m:r>
-                                <w:rPr>
-                                  <w:rFonts w:ascii="Cambria Math" w:eastAsiaTheme="minorEastAsia" w:hAnsi="Cambria Math" w:cs="Times New Roman"/>
-                                  <w:sz w:val="24"/>
-                                  <w:szCs w:val="24"/>
-                                </w:rPr>
-                                <m:t xml:space="preserve">∂S- </m:t>
-                              </m:r>
-                              <m:d>
-                                <m:dPr>
-                                  <m:begChr m:val="{"/>
-                                  <m:endChr m:val="}"/>
-                                  <m:ctrlPr>
-                                    <w:rPr>
-                                      <w:rFonts w:ascii="Cambria Math" w:eastAsiaTheme="minorEastAsia" w:hAnsi="Cambria Math" w:cs="Times New Roman"/>
-                                      <w:i/>
-                                      <w:sz w:val="24"/>
-                                      <w:szCs w:val="24"/>
-                                    </w:rPr>
-                                  </m:ctrlPr>
-                                </m:dPr>
-                                <m:e>
-                                  <m:r>
-                                    <w:rPr>
-                                      <w:rFonts w:ascii="Cambria Math" w:eastAsiaTheme="minorEastAsia" w:hAnsi="Cambria Math" w:cs="Times New Roman"/>
-                                      <w:sz w:val="24"/>
-                                      <w:szCs w:val="24"/>
-                                    </w:rPr>
-                                    <m:t xml:space="preserve">2 × </m:t>
-                                  </m:r>
-                                  <m:r>
-                                    <w:rPr>
-                                      <w:rFonts w:ascii="Cambria Math" w:eastAsiaTheme="minorEastAsia" w:hAnsi="Cambria Math" w:cs="Times New Roman"/>
-                                      <w:sz w:val="24"/>
-                                      <w:szCs w:val="24"/>
-                                    </w:rPr>
-                                    <m:t>∂q</m:t>
-                                  </m:r>
-                                </m:e>
-                              </m:d>
-                            </m:e>
-                          </m:d>
-                        </m:num>
-                        <m:den>
+                        </m:dPr>
+                        <m:e>
+                          <m:r>
+                            <w:rPr>
+                              <w:rFonts w:ascii="Cambria Math" w:eastAsiaTheme="minorEastAsia" w:hAnsi="Cambria Math" w:cs="Times New Roman"/>
+                              <w:sz w:val="24"/>
+                              <w:szCs w:val="24"/>
+                            </w:rPr>
+                            <m:t>∂S</m:t>
+                          </m:r>
+                          <m:r>
+                            <w:rPr>
+                              <w:rFonts w:ascii="Cambria Math" w:hAnsi="Cambria Math" w:cs="Times New Roman"/>
+                              <w:sz w:val="24"/>
+                              <w:szCs w:val="24"/>
+                            </w:rPr>
+                            <m:t xml:space="preserve"> + 1</m:t>
+                          </m:r>
+                        </m:e>
+                      </m:d>
+                    </m:sub>
+                    <m:sup>
+                      <m:d>
+                        <m:dPr>
+                          <m:ctrlPr>
+                            <w:rPr>
+                              <w:rFonts w:ascii="Cambria Math" w:hAnsi="Cambria Math" w:cs="Times New Roman"/>
+                              <w:i/>
+                              <w:sz w:val="24"/>
+                              <w:szCs w:val="24"/>
+                            </w:rPr>
+                          </m:ctrlPr>
+                        </m:dPr>
+                        <m:e>
                           <m:r>
                             <w:rPr>
                               <w:rFonts w:ascii="Cambria Math" w:eastAsiaTheme="minorEastAsia" w:hAnsi="Cambria Math" w:cs="Times New Roman"/>
@@ -1397,14 +3188,398 @@
                             </w:rPr>
                             <m:t>∂q</m:t>
                           </m:r>
-                        </m:den>
-                      </m:f>
+                          <m:r>
+                            <w:rPr>
+                              <w:rFonts w:ascii="Cambria Math" w:hAnsi="Cambria Math" w:cs="Times New Roman"/>
+                              <w:sz w:val="24"/>
+                              <w:szCs w:val="24"/>
+                            </w:rPr>
+                            <m:t xml:space="preserve"> → ∞</m:t>
+                          </m:r>
+                        </m:e>
+                      </m:d>
+                    </m:sup>
+                    <m:e>
+                      <m:d>
+                        <m:dPr>
+                          <m:ctrlPr>
+                            <w:rPr>
+                              <w:rFonts w:ascii="Cambria Math" w:hAnsi="Cambria Math" w:cs="Times New Roman"/>
+                              <w:i/>
+                              <w:sz w:val="24"/>
+                              <w:szCs w:val="24"/>
+                            </w:rPr>
+                          </m:ctrlPr>
+                        </m:dPr>
+                        <m:e>
+                          <m:r>
+                            <w:rPr>
+                              <w:rFonts w:ascii="Cambria Math" w:hAnsi="Cambria Math" w:cs="Times New Roman"/>
+                              <w:sz w:val="24"/>
+                              <w:szCs w:val="24"/>
+                            </w:rPr>
+                            <m:t xml:space="preserve"> -</m:t>
+                          </m:r>
+                          <m:d>
+                            <m:dPr>
+                              <m:begChr m:val="{"/>
+                              <m:endChr m:val="}"/>
+                              <m:ctrlPr>
+                                <w:rPr>
+                                  <w:rFonts w:ascii="Cambria Math" w:hAnsi="Cambria Math" w:cs="Times New Roman"/>
+                                  <w:i/>
+                                  <w:sz w:val="24"/>
+                                  <w:szCs w:val="24"/>
+                                </w:rPr>
+                              </m:ctrlPr>
+                            </m:dPr>
+                            <m:e>
+                              <m:f>
+                                <m:fPr>
+                                  <m:ctrlPr>
+                                    <w:rPr>
+                                      <w:rFonts w:ascii="Cambria Math" w:hAnsi="Cambria Math" w:cs="Times New Roman"/>
+                                      <w:i/>
+                                      <w:sz w:val="24"/>
+                                      <w:szCs w:val="24"/>
+                                    </w:rPr>
+                                  </m:ctrlPr>
+                                </m:fPr>
+                                <m:num>
+                                  <m:r>
+                                    <w:rPr>
+                                      <w:rFonts w:ascii="Cambria Math" w:eastAsiaTheme="minorEastAsia" w:hAnsi="Cambria Math" w:cs="Times New Roman"/>
+                                      <w:sz w:val="24"/>
+                                      <w:szCs w:val="24"/>
+                                    </w:rPr>
+                                    <m:t>∂S</m:t>
+                                  </m:r>
+                                </m:num>
+                                <m:den>
+                                  <m:r>
+                                    <w:rPr>
+                                      <w:rFonts w:ascii="Cambria Math" w:eastAsiaTheme="minorEastAsia" w:hAnsi="Cambria Math" w:cs="Times New Roman"/>
+                                      <w:sz w:val="24"/>
+                                      <w:szCs w:val="24"/>
+                                    </w:rPr>
+                                    <m:t>∂q</m:t>
+                                  </m:r>
+                                </m:den>
+                              </m:f>
+                            </m:e>
+                          </m:d>
+                        </m:e>
+                      </m:d>
                     </m:e>
-                  </m:d>
+                  </m:nary>
+                </m:e>
+              </m:d>
+              <m:r>
+                <w:rPr>
+                  <w:rFonts w:ascii="Cambria Math" w:hAnsi="Cambria Math" w:cs="Times New Roman"/>
+                  <w:sz w:val="24"/>
+                  <w:szCs w:val="24"/>
+                </w:rPr>
+                <m:t xml:space="preserve"> × </m:t>
+              </m:r>
+              <m:d>
+                <m:dPr>
+                  <m:begChr m:val="{"/>
+                  <m:endChr m:val="}"/>
+                  <m:ctrlPr>
+                    <w:rPr>
+                      <w:rFonts w:ascii="Cambria Math" w:hAnsi="Cambria Math" w:cs="Times New Roman"/>
+                      <w:i/>
+                      <w:sz w:val="24"/>
+                      <w:szCs w:val="24"/>
+                    </w:rPr>
+                  </m:ctrlPr>
+                </m:dPr>
+                <m:e>
+                  <m:f>
+                    <m:fPr>
+                      <m:ctrlPr>
+                        <w:rPr>
+                          <w:rFonts w:ascii="Cambria Math" w:hAnsi="Cambria Math" w:cs="Times New Roman"/>
+                          <w:i/>
+                          <w:sz w:val="24"/>
+                          <w:szCs w:val="24"/>
+                        </w:rPr>
+                      </m:ctrlPr>
+                    </m:fPr>
+                    <m:num>
+                      <m:d>
+                        <m:dPr>
+                          <m:ctrlPr>
+                            <w:rPr>
+                              <w:rFonts w:ascii="Cambria Math" w:hAnsi="Cambria Math" w:cs="Times New Roman"/>
+                              <w:i/>
+                              <w:sz w:val="24"/>
+                              <w:szCs w:val="24"/>
+                            </w:rPr>
+                          </m:ctrlPr>
+                        </m:dPr>
+                        <m:e>
+                          <m:nary>
+                            <m:naryPr>
+                              <m:chr m:val="∑"/>
+                              <m:limLoc m:val="undOvr"/>
+                              <m:ctrlPr>
+                                <w:rPr>
+                                  <w:rFonts w:ascii="Cambria Math" w:hAnsi="Cambria Math" w:cs="Times New Roman"/>
+                                  <w:i/>
+                                  <w:sz w:val="24"/>
+                                  <w:szCs w:val="24"/>
+                                </w:rPr>
+                              </m:ctrlPr>
+                            </m:naryPr>
+                            <m:sub>
+                              <m:d>
+                                <m:dPr>
+                                  <m:ctrlPr>
+                                    <w:rPr>
+                                      <w:rFonts w:ascii="Cambria Math" w:hAnsi="Cambria Math" w:cs="Times New Roman"/>
+                                      <w:i/>
+                                      <w:sz w:val="24"/>
+                                      <w:szCs w:val="24"/>
+                                    </w:rPr>
+                                  </m:ctrlPr>
+                                </m:dPr>
+                                <m:e>
+                                  <m:r>
+                                    <w:rPr>
+                                      <w:rFonts w:ascii="Cambria Math" w:eastAsiaTheme="minorEastAsia" w:hAnsi="Cambria Math" w:cs="Times New Roman"/>
+                                      <w:sz w:val="24"/>
+                                      <w:szCs w:val="24"/>
+                                    </w:rPr>
+                                    <m:t>∂S</m:t>
+                                  </m:r>
+                                  <m:r>
+                                    <w:rPr>
+                                      <w:rFonts w:ascii="Cambria Math" w:hAnsi="Cambria Math" w:cs="Times New Roman"/>
+                                      <w:sz w:val="24"/>
+                                      <w:szCs w:val="24"/>
+                                    </w:rPr>
+                                    <m:t xml:space="preserve"> - 1</m:t>
+                                  </m:r>
+                                </m:e>
+                              </m:d>
+                            </m:sub>
+                            <m:sup>
+                              <m:d>
+                                <m:dPr>
+                                  <m:ctrlPr>
+                                    <w:rPr>
+                                      <w:rFonts w:ascii="Cambria Math" w:hAnsi="Cambria Math" w:cs="Times New Roman"/>
+                                      <w:i/>
+                                      <w:sz w:val="24"/>
+                                      <w:szCs w:val="24"/>
+                                    </w:rPr>
+                                  </m:ctrlPr>
+                                </m:dPr>
+                                <m:e>
+                                  <m:r>
+                                    <w:rPr>
+                                      <w:rFonts w:ascii="Cambria Math" w:eastAsiaTheme="minorEastAsia" w:hAnsi="Cambria Math" w:cs="Times New Roman"/>
+                                      <w:sz w:val="24"/>
+                                      <w:szCs w:val="24"/>
+                                    </w:rPr>
+                                    <m:t>∂q</m:t>
+                                  </m:r>
+                                  <m:r>
+                                    <w:rPr>
+                                      <w:rFonts w:ascii="Cambria Math" w:hAnsi="Cambria Math" w:cs="Times New Roman"/>
+                                      <w:sz w:val="24"/>
+                                      <w:szCs w:val="24"/>
+                                    </w:rPr>
+                                    <m:t xml:space="preserve"> → ∞</m:t>
+                                  </m:r>
+                                </m:e>
+                              </m:d>
+                            </m:sup>
+                            <m:e>
+                              <m:d>
+                                <m:dPr>
+                                  <m:ctrlPr>
+                                    <w:rPr>
+                                      <w:rFonts w:ascii="Cambria Math" w:eastAsiaTheme="minorEastAsia" w:hAnsi="Cambria Math" w:cs="Times New Roman"/>
+                                      <w:i/>
+                                      <w:sz w:val="24"/>
+                                      <w:szCs w:val="24"/>
+                                    </w:rPr>
+                                  </m:ctrlPr>
+                                </m:dPr>
+                                <m:e>
+                                  <m:r>
+                                    <w:rPr>
+                                      <w:rFonts w:ascii="Cambria Math" w:eastAsiaTheme="minorEastAsia" w:hAnsi="Cambria Math" w:cs="Times New Roman"/>
+                                      <w:sz w:val="24"/>
+                                      <w:szCs w:val="24"/>
+                                    </w:rPr>
+                                    <m:t xml:space="preserve"> -</m:t>
+                                  </m:r>
+                                  <m:r>
+                                    <w:rPr>
+                                      <w:rFonts w:ascii="Cambria Math" w:eastAsiaTheme="minorEastAsia" w:hAnsi="Cambria Math" w:cs="Times New Roman"/>
+                                      <w:sz w:val="24"/>
+                                      <w:szCs w:val="24"/>
+                                    </w:rPr>
+                                    <m:t>∂S</m:t>
+                                  </m:r>
+                                </m:e>
+                              </m:d>
+                            </m:e>
+                          </m:nary>
+                        </m:e>
+                      </m:d>
+                    </m:num>
+                    <m:den>
+                      <m:d>
+                        <m:dPr>
+                          <m:ctrlPr>
+                            <w:rPr>
+                              <w:rFonts w:ascii="Cambria Math" w:hAnsi="Cambria Math" w:cs="Times New Roman"/>
+                              <w:i/>
+                              <w:sz w:val="24"/>
+                              <w:szCs w:val="24"/>
+                            </w:rPr>
+                          </m:ctrlPr>
+                        </m:dPr>
+                        <m:e>
+                          <m:nary>
+                            <m:naryPr>
+                              <m:chr m:val="∑"/>
+                              <m:limLoc m:val="undOvr"/>
+                              <m:ctrlPr>
+                                <w:rPr>
+                                  <w:rFonts w:ascii="Cambria Math" w:hAnsi="Cambria Math" w:cs="Times New Roman"/>
+                                  <w:i/>
+                                  <w:sz w:val="24"/>
+                                  <w:szCs w:val="24"/>
+                                </w:rPr>
+                              </m:ctrlPr>
+                            </m:naryPr>
+                            <m:sub>
+                              <m:d>
+                                <m:dPr>
+                                  <m:ctrlPr>
+                                    <w:rPr>
+                                      <w:rFonts w:ascii="Cambria Math" w:hAnsi="Cambria Math" w:cs="Times New Roman"/>
+                                      <w:i/>
+                                      <w:sz w:val="24"/>
+                                      <w:szCs w:val="24"/>
+                                    </w:rPr>
+                                  </m:ctrlPr>
+                                </m:dPr>
+                                <m:e>
+                                  <m:r>
+                                    <w:rPr>
+                                      <w:rFonts w:ascii="Cambria Math" w:eastAsiaTheme="minorEastAsia" w:hAnsi="Cambria Math" w:cs="Times New Roman"/>
+                                      <w:sz w:val="24"/>
+                                      <w:szCs w:val="24"/>
+                                    </w:rPr>
+                                    <m:t>∂S</m:t>
+                                  </m:r>
+                                  <m:r>
+                                    <w:rPr>
+                                      <w:rFonts w:ascii="Cambria Math" w:hAnsi="Cambria Math" w:cs="Times New Roman"/>
+                                      <w:sz w:val="24"/>
+                                      <w:szCs w:val="24"/>
+                                    </w:rPr>
+                                    <m:t xml:space="preserve"> + 1</m:t>
+                                  </m:r>
+                                </m:e>
+                              </m:d>
+                            </m:sub>
+                            <m:sup>
+                              <m:d>
+                                <m:dPr>
+                                  <m:ctrlPr>
+                                    <w:rPr>
+                                      <w:rFonts w:ascii="Cambria Math" w:hAnsi="Cambria Math" w:cs="Times New Roman"/>
+                                      <w:i/>
+                                      <w:sz w:val="24"/>
+                                      <w:szCs w:val="24"/>
+                                    </w:rPr>
+                                  </m:ctrlPr>
+                                </m:dPr>
+                                <m:e>
+                                  <m:r>
+                                    <w:rPr>
+                                      <w:rFonts w:ascii="Cambria Math" w:eastAsiaTheme="minorEastAsia" w:hAnsi="Cambria Math" w:cs="Times New Roman"/>
+                                      <w:sz w:val="24"/>
+                                      <w:szCs w:val="24"/>
+                                    </w:rPr>
+                                    <m:t>∂q</m:t>
+                                  </m:r>
+                                  <m:r>
+                                    <w:rPr>
+                                      <w:rFonts w:ascii="Cambria Math" w:hAnsi="Cambria Math" w:cs="Times New Roman"/>
+                                      <w:sz w:val="24"/>
+                                      <w:szCs w:val="24"/>
+                                    </w:rPr>
+                                    <m:t xml:space="preserve"> → ∞</m:t>
+                                  </m:r>
+                                </m:e>
+                              </m:d>
+                            </m:sup>
+                            <m:e>
+                              <m:d>
+                                <m:dPr>
+                                  <m:ctrlPr>
+                                    <w:rPr>
+                                      <w:rFonts w:ascii="Cambria Math" w:hAnsi="Cambria Math" w:cs="Times New Roman"/>
+                                      <w:i/>
+                                      <w:sz w:val="24"/>
+                                      <w:szCs w:val="24"/>
+                                    </w:rPr>
+                                  </m:ctrlPr>
+                                </m:dPr>
+                                <m:e>
+                                  <m:f>
+                                    <m:fPr>
+                                      <m:ctrlPr>
+                                        <w:rPr>
+                                          <w:rFonts w:ascii="Cambria Math" w:hAnsi="Cambria Math" w:cs="Times New Roman"/>
+                                          <w:i/>
+                                          <w:sz w:val="24"/>
+                                          <w:szCs w:val="24"/>
+                                        </w:rPr>
+                                      </m:ctrlPr>
+                                    </m:fPr>
+                                    <m:num>
+                                      <m:r>
+                                        <w:rPr>
+                                          <w:rFonts w:ascii="Cambria Math" w:eastAsiaTheme="minorEastAsia" w:hAnsi="Cambria Math" w:cs="Times New Roman"/>
+                                          <w:sz w:val="24"/>
+                                          <w:szCs w:val="24"/>
+                                        </w:rPr>
+                                        <m:t>∂S</m:t>
+                                      </m:r>
+                                    </m:num>
+                                    <m:den>
+                                      <m:r>
+                                        <w:rPr>
+                                          <w:rFonts w:ascii="Cambria Math" w:eastAsiaTheme="minorEastAsia" w:hAnsi="Cambria Math" w:cs="Times New Roman"/>
+                                          <w:sz w:val="24"/>
+                                          <w:szCs w:val="24"/>
+                                        </w:rPr>
+                                        <m:t>∂q</m:t>
+                                      </m:r>
+                                    </m:den>
+                                  </m:f>
+                                </m:e>
+                              </m:d>
+                            </m:e>
+                          </m:nary>
+                        </m:e>
+                      </m:d>
+                    </m:den>
+                  </m:f>
                 </m:e>
               </m:d>
             </m:e>
-          </m:nary>
+          </m:d>
         </m:oMath>
       </m:oMathPara>
     </w:p>
@@ -1501,7 +3676,6 @@
           <w:sz w:val="24"/>
           <w:szCs w:val="24"/>
         </w:rPr>
-        <w:lastRenderedPageBreak/>
         <w:t xml:space="preserve">Samuel </w:t>
       </w:r>
       <w:proofErr w:type="spellStart"/>

</xml_diff>